<commit_message>
Update to doc about first task
</commit_message>
<xml_diff>
--- a/Aufgabe/INVI_UE_Team4.docx
+++ b/Aufgabe/INVI_UE_Team4.docx
@@ -6,15 +6,23 @@
       <w:pPr>
         <w:pStyle w:val="Title"/>
         <w:rPr>
-          <w:lang w:val="de-DE"/>
+          <w:lang w:val="en-US"/>
         </w:rPr>
       </w:pPr>
       <w:r>
         <w:rPr>
-          <w:lang w:val="de-DE"/>
-        </w:rPr>
-        <w:t>INVI Übung</w:t>
-      </w:r>
+          <w:lang w:val="en-US"/>
+        </w:rPr>
+        <w:t xml:space="preserve">INVI </w:t>
+      </w:r>
+      <w:proofErr w:type="spellStart"/>
+      <w:r>
+        <w:rPr>
+          <w:lang w:val="en-US"/>
+        </w:rPr>
+        <w:t>Übung</w:t>
+      </w:r>
+      <w:proofErr w:type="spellEnd"/>
     </w:p>
     <w:p>
       <w:pPr>
@@ -27,21 +35,7 @@
         <w:rPr>
           <w:lang w:val="en-GB"/>
         </w:rPr>
-        <w:t xml:space="preserve">Philip </w:t>
-      </w:r>
-      <w:proofErr w:type="spellStart"/>
-      <w:r>
-        <w:rPr>
-          <w:lang w:val="en-GB"/>
-        </w:rPr>
-        <w:t>Burggasser</w:t>
-      </w:r>
-      <w:proofErr w:type="spellEnd"/>
-      <w:r>
-        <w:rPr>
-          <w:lang w:val="en-GB"/>
-        </w:rPr>
-        <w:t xml:space="preserve">, Paul </w:t>
+        <w:t xml:space="preserve">Philip Burggasser, Paul </w:t>
       </w:r>
       <w:proofErr w:type="spellStart"/>
       <w:r>
@@ -76,50 +70,2931 @@
       <w:pPr>
         <w:pStyle w:val="Heading1"/>
         <w:rPr>
-          <w:lang w:val="en-GB"/>
+          <w:lang w:val="de-AT"/>
         </w:rPr>
       </w:pPr>
       <w:proofErr w:type="spellStart"/>
       <w:r>
         <w:rPr>
-          <w:lang w:val="en-GB"/>
-        </w:rPr>
-        <w:t>Übung</w:t>
+          <w:lang w:val="de-AT"/>
+        </w:rPr>
+        <w:t>Skewness</w:t>
       </w:r>
       <w:proofErr w:type="spellEnd"/>
       <w:r>
         <w:rPr>
-          <w:lang w:val="en-GB"/>
-        </w:rPr>
-        <w:t xml:space="preserve"> 1</w:t>
+          <w:lang w:val="de-AT"/>
+        </w:rPr>
+        <w:t xml:space="preserve"> - Schiefe</w:t>
+      </w:r>
+    </w:p>
+    <w:p>
+      <w:pPr>
+        <w:rPr>
+          <w:b/>
+          <w:bCs/>
+          <w:lang w:val="de-AT"/>
+        </w:rPr>
+      </w:pPr>
+      <w:r>
+        <w:rPr>
+          <w:lang w:val="de-AT"/>
+        </w:rPr>
+        <w:t xml:space="preserve">Rechtsschief </w:t>
+      </w:r>
+      <w:r>
+        <w:rPr>
+          <w:b/>
+          <w:bCs/>
+          <w:lang w:val="de-AT"/>
+        </w:rPr>
+        <w:t>&lt; 0</w:t>
+      </w:r>
+      <w:r>
+        <w:rPr>
+          <w:b/>
+          <w:bCs/>
+          <w:lang w:val="de-AT"/>
+        </w:rPr>
+        <w:br/>
+      </w:r>
+      <w:r>
+        <w:rPr>
+          <w:lang w:val="de-AT"/>
+        </w:rPr>
+        <w:t xml:space="preserve">Linksschief </w:t>
+      </w:r>
+      <w:r>
+        <w:rPr>
+          <w:b/>
+          <w:bCs/>
+          <w:lang w:val="de-AT"/>
+        </w:rPr>
+        <w:t>&gt; 0</w:t>
+      </w:r>
+      <w:r>
+        <w:rPr>
+          <w:b/>
+          <w:bCs/>
+          <w:lang w:val="de-AT"/>
+        </w:rPr>
+        <w:br/>
+      </w:r>
+      <w:proofErr w:type="gramStart"/>
+      <w:r>
+        <w:rPr>
+          <w:lang w:val="de-AT"/>
+        </w:rPr>
+        <w:t>Symmetrisch</w:t>
+      </w:r>
+      <w:proofErr w:type="gramEnd"/>
+      <w:r>
+        <w:rPr>
+          <w:lang w:val="de-AT"/>
+        </w:rPr>
+        <w:t xml:space="preserve"> </w:t>
+      </w:r>
+      <w:r>
+        <w:rPr>
+          <w:b/>
+          <w:bCs/>
+          <w:lang w:val="de-AT"/>
+        </w:rPr>
+        <w:t>= 0</w:t>
       </w:r>
     </w:p>
     <w:p>
       <w:pPr>
         <w:pStyle w:val="Heading1"/>
         <w:rPr>
-          <w:lang w:val="en-GB"/>
+          <w:lang w:val="de-AT"/>
         </w:rPr>
       </w:pPr>
       <w:proofErr w:type="spellStart"/>
       <w:r>
         <w:rPr>
-          <w:lang w:val="en-GB"/>
-        </w:rPr>
-        <w:t>Übung</w:t>
+          <w:lang w:val="de-AT"/>
+        </w:rPr>
+        <w:t>Kurtosis</w:t>
       </w:r>
       <w:proofErr w:type="spellEnd"/>
       <w:r>
         <w:rPr>
-          <w:lang w:val="en-GB"/>
-        </w:rPr>
-        <w:t xml:space="preserve"> 2</w:t>
+          <w:lang w:val="de-AT"/>
+        </w:rPr>
+        <w:t xml:space="preserve"> - Wölbung</w:t>
+      </w:r>
+    </w:p>
+    <w:p>
+      <w:pPr>
+        <w:rPr>
+          <w:lang w:val="de-AT"/>
+        </w:rPr>
+      </w:pPr>
+      <w:r>
+        <w:rPr>
+          <w:b/>
+          <w:bCs/>
+          <w:lang w:val="de-AT"/>
+        </w:rPr>
+        <w:t xml:space="preserve">Exzess = </w:t>
+      </w:r>
+      <w:proofErr w:type="gramStart"/>
+      <w:r>
+        <w:rPr>
+          <w:b/>
+          <w:bCs/>
+          <w:lang w:val="de-AT"/>
+        </w:rPr>
+        <w:t>0</w:t>
+      </w:r>
+      <w:r>
+        <w:rPr>
+          <w:lang w:val="de-AT"/>
+        </w:rPr>
+        <w:t xml:space="preserve"> :</w:t>
+      </w:r>
+      <w:proofErr w:type="gramEnd"/>
+      <w:r>
+        <w:rPr>
+          <w:lang w:val="de-AT"/>
+        </w:rPr>
+        <w:t xml:space="preserve"> Normalgipflig od. </w:t>
+      </w:r>
+      <w:proofErr w:type="spellStart"/>
+      <w:r>
+        <w:rPr>
+          <w:lang w:val="de-AT"/>
+        </w:rPr>
+        <w:t>Mesokurtisch</w:t>
+      </w:r>
+      <w:proofErr w:type="spellEnd"/>
+      <w:r>
+        <w:rPr>
+          <w:lang w:val="de-AT"/>
+        </w:rPr>
+        <w:t xml:space="preserve">. Die Normalverteilung hat die </w:t>
+      </w:r>
+      <w:proofErr w:type="spellStart"/>
+      <w:r>
+        <w:rPr>
+          <w:lang w:val="de-AT"/>
+        </w:rPr>
+        <w:t>Kurtosis</w:t>
+      </w:r>
+      <w:proofErr w:type="spellEnd"/>
+      <w:r>
+        <w:rPr>
+          <w:lang w:val="de-AT"/>
+        </w:rPr>
+        <w:t xml:space="preserve"> </w:t>
+      </w:r>
+      <w:r>
+        <w:rPr>
+          <w:lang w:val="en-US"/>
+        </w:rPr>
+        <w:t>β</w:t>
+      </w:r>
+      <w:r>
+        <w:rPr>
+          <w:lang w:val="de-AT"/>
+        </w:rPr>
+        <w:t>2 = 3 und entsprechend den Exzess 0.</w:t>
+      </w:r>
+      <w:r>
+        <w:rPr>
+          <w:lang w:val="de-AT"/>
+        </w:rPr>
+        <w:br/>
+      </w:r>
+      <w:r>
+        <w:rPr>
+          <w:b/>
+          <w:bCs/>
+          <w:lang w:val="de-AT"/>
+        </w:rPr>
+        <w:t xml:space="preserve">Exzess &gt; </w:t>
+      </w:r>
+      <w:proofErr w:type="gramStart"/>
+      <w:r>
+        <w:rPr>
+          <w:b/>
+          <w:bCs/>
+          <w:lang w:val="de-AT"/>
+        </w:rPr>
+        <w:t>0</w:t>
+      </w:r>
+      <w:r>
+        <w:rPr>
+          <w:lang w:val="de-AT"/>
+        </w:rPr>
+        <w:t xml:space="preserve"> :</w:t>
+      </w:r>
+      <w:proofErr w:type="gramEnd"/>
+      <w:r>
+        <w:rPr>
+          <w:lang w:val="de-AT"/>
+        </w:rPr>
+        <w:t xml:space="preserve"> Steilgipflig, supergaußförmig od. </w:t>
+      </w:r>
+      <w:proofErr w:type="spellStart"/>
+      <w:r>
+        <w:rPr>
+          <w:lang w:val="de-AT"/>
+        </w:rPr>
+        <w:t>Leptokurtisch</w:t>
+      </w:r>
+      <w:proofErr w:type="spellEnd"/>
+      <w:r>
+        <w:rPr>
+          <w:lang w:val="de-AT"/>
+        </w:rPr>
+        <w:t>. Es handelt sich hierbei um im Vergleich zur Normalverteilung spitzere Verteilung, d. h. Verteilung mit starken Peaks.</w:t>
+      </w:r>
+      <w:r>
+        <w:rPr>
+          <w:lang w:val="de-AT"/>
+        </w:rPr>
+        <w:br/>
+      </w:r>
+      <w:r>
+        <w:rPr>
+          <w:b/>
+          <w:bCs/>
+          <w:lang w:val="de-AT"/>
+        </w:rPr>
+        <w:t xml:space="preserve">Exzess &lt; </w:t>
+      </w:r>
+      <w:proofErr w:type="gramStart"/>
+      <w:r>
+        <w:rPr>
+          <w:b/>
+          <w:bCs/>
+          <w:lang w:val="de-AT"/>
+        </w:rPr>
+        <w:t xml:space="preserve">0 </w:t>
+      </w:r>
+      <w:r>
+        <w:rPr>
+          <w:lang w:val="de-AT"/>
+        </w:rPr>
+        <w:t>:</w:t>
+      </w:r>
+      <w:proofErr w:type="gramEnd"/>
+      <w:r>
+        <w:rPr>
+          <w:lang w:val="de-AT"/>
+        </w:rPr>
+        <w:t xml:space="preserve"> Flachgipflig, subgaußförmig od. </w:t>
+      </w:r>
+      <w:proofErr w:type="spellStart"/>
+      <w:r>
+        <w:rPr>
+          <w:lang w:val="de-AT"/>
+        </w:rPr>
+        <w:t>platykurtisch</w:t>
+      </w:r>
+      <w:proofErr w:type="spellEnd"/>
+      <w:r>
+        <w:rPr>
+          <w:lang w:val="de-AT"/>
+        </w:rPr>
+        <w:t>. Man spricht von einer im Vergleich zur Normalverteilung abgeflachten Verteilung</w:t>
       </w:r>
     </w:p>
     <w:p>
       <w:pPr>
         <w:pStyle w:val="Heading1"/>
         <w:rPr>
+          <w:lang w:val="en-GB"/>
+        </w:rPr>
+      </w:pPr>
+      <w:proofErr w:type="spellStart"/>
+      <w:r>
+        <w:rPr>
+          <w:lang w:val="en-GB"/>
+        </w:rPr>
+        <w:t>Übung</w:t>
+      </w:r>
+      <w:proofErr w:type="spellEnd"/>
+      <w:r>
+        <w:rPr>
+          <w:lang w:val="en-GB"/>
+        </w:rPr>
+        <w:t xml:space="preserve"> 1</w:t>
+      </w:r>
+    </w:p>
+    <w:p>
+      <w:pPr>
+        <w:rPr>
+          <w:b/>
+          <w:i/>
+          <w:lang w:val="de-AT"/>
+        </w:rPr>
+      </w:pPr>
+      <w:r>
+        <w:rPr>
+          <w:b/>
+          <w:i/>
+          <w:lang w:val="de-AT"/>
+        </w:rPr>
+        <w:t>Informationen über Datensatz</w:t>
+      </w:r>
+    </w:p>
+    <w:p>
+      <w:pPr>
+        <w:rPr>
+          <w:lang w:val="de-AT"/>
+        </w:rPr>
+      </w:pPr>
+      <w:r>
+        <w:rPr>
+          <w:lang w:val="de-AT"/>
+        </w:rPr>
+        <w:t xml:space="preserve">Der Datensatz mit 47 (französischsprachige Provinzen der Schweiz) Beobachtungen zu 6 Variablen, jeweils in Prozent, d.h. </w:t>
+      </w:r>
+      <w:proofErr w:type="gramStart"/>
+      <w:r>
+        <w:rPr>
+          <w:lang w:val="de-AT"/>
+        </w:rPr>
+        <w:t>in[</w:t>
+      </w:r>
+      <w:proofErr w:type="gramEnd"/>
+      <w:r>
+        <w:rPr>
+          <w:lang w:val="de-AT"/>
+        </w:rPr>
+        <w:t>0, 100].</w:t>
+      </w:r>
+    </w:p>
+    <w:tbl>
+      <w:tblPr>
+        <w:tblW w:w="9636" w:type="dxa"/>
+        <w:tblInd w:w="-118" w:type="dxa"/>
+        <w:tblBorders>
+          <w:top w:val="nil"/>
+          <w:left w:val="nil"/>
+          <w:right w:val="nil"/>
+        </w:tblBorders>
+        <w:tblLayout w:type="fixed"/>
+        <w:tblLook w:val="0000" w:firstRow="0" w:lastRow="0" w:firstColumn="0" w:lastColumn="0" w:noHBand="0" w:noVBand="0"/>
+      </w:tblPr>
+      <w:tblGrid>
+        <w:gridCol w:w="556"/>
+        <w:gridCol w:w="1679"/>
+        <w:gridCol w:w="5541"/>
+        <w:gridCol w:w="1860"/>
+      </w:tblGrid>
+      <w:tr>
+        <w:tblPrEx>
+          <w:tblCellMar>
+            <w:top w:w="0" w:type="dxa"/>
+            <w:bottom w:w="0" w:type="dxa"/>
+          </w:tblCellMar>
+        </w:tblPrEx>
+        <w:tc>
+          <w:tcPr>
+            <w:tcW w:w="556" w:type="dxa"/>
+            <w:tcBorders>
+              <w:top w:val="single" w:sz="8" w:space="0" w:color="000000"/>
+              <w:left w:val="single" w:sz="8" w:space="0" w:color="000000"/>
+              <w:bottom w:val="single" w:sz="8" w:space="0" w:color="000000"/>
+              <w:right w:val="single" w:sz="8" w:space="0" w:color="000000"/>
+            </w:tcBorders>
+            <w:tcMar>
+              <w:top w:w="20" w:type="nil"/>
+              <w:left w:w="20" w:type="nil"/>
+              <w:bottom w:w="20" w:type="nil"/>
+              <w:right w:w="20" w:type="nil"/>
+            </w:tcMar>
+            <w:vAlign w:val="center"/>
+          </w:tcPr>
+          <w:p>
+            <w:pPr>
+              <w:rPr>
+                <w:rFonts w:ascii="Helvetica" w:hAnsi="Helvetica" w:cs="Helvetica"/>
+                <w:kern w:val="1"/>
+                <w:sz w:val="24"/>
+                <w:szCs w:val="24"/>
+                <w:lang w:val="en-US"/>
+              </w:rPr>
+            </w:pPr>
+            <w:r>
+              <w:rPr>
+                <w:lang w:val="en-US"/>
+              </w:rPr>
+              <w:t>[,1]</w:t>
+            </w:r>
+          </w:p>
+        </w:tc>
+        <w:tc>
+          <w:tcPr>
+            <w:tcW w:w="1679" w:type="dxa"/>
+            <w:tcBorders>
+              <w:top w:val="single" w:sz="8" w:space="0" w:color="000000"/>
+              <w:left w:val="single" w:sz="8" w:space="0" w:color="000000"/>
+              <w:bottom w:val="single" w:sz="8" w:space="0" w:color="000000"/>
+              <w:right w:val="single" w:sz="8" w:space="0" w:color="000000"/>
+            </w:tcBorders>
+            <w:tcMar>
+              <w:top w:w="20" w:type="nil"/>
+              <w:left w:w="20" w:type="nil"/>
+              <w:bottom w:w="20" w:type="nil"/>
+              <w:right w:w="20" w:type="nil"/>
+            </w:tcMar>
+            <w:vAlign w:val="center"/>
+          </w:tcPr>
+          <w:p>
+            <w:pPr>
+              <w:rPr>
+                <w:rFonts w:ascii="Helvetica" w:hAnsi="Helvetica" w:cs="Helvetica"/>
+                <w:kern w:val="1"/>
+                <w:sz w:val="24"/>
+                <w:szCs w:val="24"/>
+                <w:lang w:val="en-US"/>
+              </w:rPr>
+            </w:pPr>
+            <w:r>
+              <w:rPr>
+                <w:lang w:val="en-US"/>
+              </w:rPr>
+              <w:t>Fertility</w:t>
+            </w:r>
+          </w:p>
+        </w:tc>
+        <w:tc>
+          <w:tcPr>
+            <w:tcW w:w="5541" w:type="dxa"/>
+            <w:tcBorders>
+              <w:top w:val="single" w:sz="8" w:space="0" w:color="000000"/>
+              <w:left w:val="single" w:sz="8" w:space="0" w:color="000000"/>
+              <w:bottom w:val="single" w:sz="8" w:space="0" w:color="000000"/>
+              <w:right w:val="single" w:sz="8" w:space="0" w:color="000000"/>
+            </w:tcBorders>
+            <w:tcMar>
+              <w:top w:w="20" w:type="nil"/>
+              <w:left w:w="20" w:type="nil"/>
+              <w:bottom w:w="20" w:type="nil"/>
+              <w:right w:w="20" w:type="nil"/>
+            </w:tcMar>
+            <w:vAlign w:val="center"/>
+          </w:tcPr>
+          <w:p>
+            <w:pPr>
+              <w:rPr>
+                <w:rFonts w:ascii="Helvetica" w:hAnsi="Helvetica" w:cs="Helvetica"/>
+                <w:kern w:val="1"/>
+                <w:sz w:val="24"/>
+                <w:szCs w:val="24"/>
+                <w:lang w:val="en-US"/>
+              </w:rPr>
+            </w:pPr>
+            <w:r>
+              <w:rPr>
+                <w:lang w:val="en-US"/>
+              </w:rPr>
+              <w:t>Ig, ‘</w:t>
+            </w:r>
+            <w:proofErr w:type="spellStart"/>
+            <w:r>
+              <w:rPr>
+                <w:lang w:val="en-US"/>
+              </w:rPr>
+              <w:t>gemeinsame</w:t>
+            </w:r>
+            <w:proofErr w:type="spellEnd"/>
+            <w:r>
+              <w:rPr>
+                <w:lang w:val="en-US"/>
+              </w:rPr>
+              <w:t xml:space="preserve"> </w:t>
+            </w:r>
+            <w:proofErr w:type="spellStart"/>
+            <w:r>
+              <w:rPr>
+                <w:lang w:val="en-US"/>
+              </w:rPr>
+              <w:t>standardisierte</w:t>
+            </w:r>
+            <w:proofErr w:type="spellEnd"/>
+            <w:r>
+              <w:rPr>
+                <w:lang w:val="en-US"/>
+              </w:rPr>
+              <w:t xml:space="preserve"> </w:t>
+            </w:r>
+            <w:proofErr w:type="spellStart"/>
+            <w:r>
+              <w:rPr>
+                <w:lang w:val="en-US"/>
+              </w:rPr>
+              <w:t>Fruchtbarkeitsmessung</w:t>
+            </w:r>
+            <w:proofErr w:type="spellEnd"/>
+            <w:r>
+              <w:rPr>
+                <w:lang w:val="en-US"/>
+              </w:rPr>
+              <w:t>’</w:t>
+            </w:r>
+          </w:p>
+        </w:tc>
+        <w:tc>
+          <w:tcPr>
+            <w:tcW w:w="1860" w:type="dxa"/>
+            <w:tcBorders>
+              <w:top w:val="single" w:sz="8" w:space="0" w:color="000000"/>
+              <w:left w:val="single" w:sz="8" w:space="0" w:color="000000"/>
+              <w:bottom w:val="single" w:sz="8" w:space="0" w:color="000000"/>
+              <w:right w:val="single" w:sz="8" w:space="0" w:color="000000"/>
+            </w:tcBorders>
+            <w:tcMar>
+              <w:top w:w="20" w:type="nil"/>
+              <w:left w:w="20" w:type="nil"/>
+              <w:bottom w:w="20" w:type="nil"/>
+              <w:right w:w="20" w:type="nil"/>
+            </w:tcMar>
+            <w:vAlign w:val="center"/>
+          </w:tcPr>
+          <w:p>
+            <w:pPr>
+              <w:rPr>
+                <w:rFonts w:ascii="Helvetica" w:hAnsi="Helvetica" w:cs="Helvetica"/>
+                <w:kern w:val="1"/>
+                <w:sz w:val="24"/>
+                <w:szCs w:val="24"/>
+                <w:lang w:val="en-US"/>
+              </w:rPr>
+            </w:pPr>
+            <w:r>
+              <w:rPr>
+                <w:lang w:val="en-US"/>
+              </w:rPr>
+              <w:t>Metric ratio</w:t>
+            </w:r>
+          </w:p>
+        </w:tc>
+      </w:tr>
+      <w:tr>
+        <w:tblPrEx>
+          <w:tblBorders>
+            <w:top w:val="none" w:sz="0" w:space="0" w:color="auto"/>
+          </w:tblBorders>
+          <w:tblCellMar>
+            <w:top w:w="0" w:type="dxa"/>
+            <w:bottom w:w="0" w:type="dxa"/>
+          </w:tblCellMar>
+        </w:tblPrEx>
+        <w:tc>
+          <w:tcPr>
+            <w:tcW w:w="556" w:type="dxa"/>
+            <w:tcBorders>
+              <w:top w:val="single" w:sz="8" w:space="0" w:color="000000"/>
+              <w:left w:val="single" w:sz="8" w:space="0" w:color="000000"/>
+              <w:bottom w:val="single" w:sz="8" w:space="0" w:color="000000"/>
+              <w:right w:val="single" w:sz="8" w:space="0" w:color="000000"/>
+            </w:tcBorders>
+            <w:shd w:val="clear" w:color="auto" w:fill="EBEBEB"/>
+            <w:tcMar>
+              <w:top w:w="20" w:type="nil"/>
+              <w:left w:w="20" w:type="nil"/>
+              <w:bottom w:w="20" w:type="nil"/>
+              <w:right w:w="20" w:type="nil"/>
+            </w:tcMar>
+            <w:vAlign w:val="center"/>
+          </w:tcPr>
+          <w:p>
+            <w:pPr>
+              <w:rPr>
+                <w:rFonts w:ascii="Helvetica" w:hAnsi="Helvetica" w:cs="Helvetica"/>
+                <w:kern w:val="1"/>
+                <w:sz w:val="24"/>
+                <w:szCs w:val="24"/>
+                <w:lang w:val="en-US"/>
+              </w:rPr>
+            </w:pPr>
+            <w:r>
+              <w:rPr>
+                <w:lang w:val="en-US"/>
+              </w:rPr>
+              <w:t>[,2]</w:t>
+            </w:r>
+          </w:p>
+        </w:tc>
+        <w:tc>
+          <w:tcPr>
+            <w:tcW w:w="1679" w:type="dxa"/>
+            <w:tcBorders>
+              <w:top w:val="single" w:sz="8" w:space="0" w:color="000000"/>
+              <w:left w:val="single" w:sz="8" w:space="0" w:color="000000"/>
+              <w:bottom w:val="single" w:sz="8" w:space="0" w:color="000000"/>
+              <w:right w:val="single" w:sz="8" w:space="0" w:color="000000"/>
+            </w:tcBorders>
+            <w:shd w:val="clear" w:color="auto" w:fill="EBEBEB"/>
+            <w:tcMar>
+              <w:top w:w="20" w:type="nil"/>
+              <w:left w:w="20" w:type="nil"/>
+              <w:bottom w:w="20" w:type="nil"/>
+              <w:right w:w="20" w:type="nil"/>
+            </w:tcMar>
+            <w:vAlign w:val="center"/>
+          </w:tcPr>
+          <w:p>
+            <w:pPr>
+              <w:rPr>
+                <w:rFonts w:ascii="Helvetica" w:hAnsi="Helvetica" w:cs="Helvetica"/>
+                <w:kern w:val="1"/>
+                <w:sz w:val="24"/>
+                <w:szCs w:val="24"/>
+                <w:lang w:val="en-US"/>
+              </w:rPr>
+            </w:pPr>
+            <w:r>
+              <w:rPr>
+                <w:lang w:val="en-US"/>
+              </w:rPr>
+              <w:t>Agriculture</w:t>
+            </w:r>
+          </w:p>
+        </w:tc>
+        <w:tc>
+          <w:tcPr>
+            <w:tcW w:w="5541" w:type="dxa"/>
+            <w:tcBorders>
+              <w:top w:val="single" w:sz="8" w:space="0" w:color="000000"/>
+              <w:left w:val="single" w:sz="8" w:space="0" w:color="000000"/>
+              <w:bottom w:val="single" w:sz="8" w:space="0" w:color="000000"/>
+              <w:right w:val="single" w:sz="8" w:space="0" w:color="000000"/>
+            </w:tcBorders>
+            <w:shd w:val="clear" w:color="auto" w:fill="EBEBEB"/>
+            <w:tcMar>
+              <w:top w:w="20" w:type="nil"/>
+              <w:left w:w="20" w:type="nil"/>
+              <w:bottom w:w="20" w:type="nil"/>
+              <w:right w:w="20" w:type="nil"/>
+            </w:tcMar>
+            <w:vAlign w:val="center"/>
+          </w:tcPr>
+          <w:p>
+            <w:pPr>
+              <w:rPr>
+                <w:rFonts w:ascii="Helvetica" w:hAnsi="Helvetica" w:cs="Helvetica"/>
+                <w:kern w:val="1"/>
+                <w:sz w:val="24"/>
+                <w:szCs w:val="24"/>
+                <w:lang w:val="de-AT"/>
+              </w:rPr>
+            </w:pPr>
+            <w:r>
+              <w:rPr>
+                <w:lang w:val="de-AT"/>
+              </w:rPr>
+              <w:t>% von Männern, die in der Landwirtschaft tätig sind.</w:t>
+            </w:r>
+          </w:p>
+        </w:tc>
+        <w:tc>
+          <w:tcPr>
+            <w:tcW w:w="1860" w:type="dxa"/>
+            <w:tcBorders>
+              <w:top w:val="single" w:sz="8" w:space="0" w:color="000000"/>
+              <w:left w:val="single" w:sz="8" w:space="0" w:color="000000"/>
+              <w:bottom w:val="single" w:sz="8" w:space="0" w:color="000000"/>
+              <w:right w:val="single" w:sz="8" w:space="0" w:color="000000"/>
+            </w:tcBorders>
+            <w:shd w:val="clear" w:color="auto" w:fill="EBEBEB"/>
+            <w:tcMar>
+              <w:top w:w="20" w:type="nil"/>
+              <w:left w:w="20" w:type="nil"/>
+              <w:bottom w:w="20" w:type="nil"/>
+              <w:right w:w="20" w:type="nil"/>
+            </w:tcMar>
+            <w:vAlign w:val="center"/>
+          </w:tcPr>
+          <w:p>
+            <w:pPr>
+              <w:rPr>
+                <w:rFonts w:ascii="Helvetica" w:hAnsi="Helvetica" w:cs="Helvetica"/>
+                <w:kern w:val="1"/>
+                <w:sz w:val="24"/>
+                <w:szCs w:val="24"/>
+                <w:lang w:val="en-US"/>
+              </w:rPr>
+            </w:pPr>
+            <w:r>
+              <w:rPr>
+                <w:lang w:val="en-US"/>
+              </w:rPr>
+              <w:t>Metric ratio</w:t>
+            </w:r>
+          </w:p>
+        </w:tc>
+      </w:tr>
+      <w:tr>
+        <w:tblPrEx>
+          <w:tblBorders>
+            <w:top w:val="none" w:sz="0" w:space="0" w:color="auto"/>
+          </w:tblBorders>
+          <w:tblCellMar>
+            <w:top w:w="0" w:type="dxa"/>
+            <w:bottom w:w="0" w:type="dxa"/>
+          </w:tblCellMar>
+        </w:tblPrEx>
+        <w:tc>
+          <w:tcPr>
+            <w:tcW w:w="556" w:type="dxa"/>
+            <w:tcBorders>
+              <w:top w:val="single" w:sz="8" w:space="0" w:color="000000"/>
+              <w:left w:val="single" w:sz="8" w:space="0" w:color="000000"/>
+              <w:bottom w:val="single" w:sz="8" w:space="0" w:color="000000"/>
+              <w:right w:val="single" w:sz="8" w:space="0" w:color="000000"/>
+            </w:tcBorders>
+            <w:tcMar>
+              <w:top w:w="20" w:type="nil"/>
+              <w:left w:w="20" w:type="nil"/>
+              <w:bottom w:w="20" w:type="nil"/>
+              <w:right w:w="20" w:type="nil"/>
+            </w:tcMar>
+            <w:vAlign w:val="center"/>
+          </w:tcPr>
+          <w:p>
+            <w:pPr>
+              <w:rPr>
+                <w:rFonts w:ascii="Helvetica" w:hAnsi="Helvetica" w:cs="Helvetica"/>
+                <w:kern w:val="1"/>
+                <w:sz w:val="24"/>
+                <w:szCs w:val="24"/>
+                <w:lang w:val="en-US"/>
+              </w:rPr>
+            </w:pPr>
+            <w:r>
+              <w:rPr>
+                <w:lang w:val="en-US"/>
+              </w:rPr>
+              <w:t>[,3]</w:t>
+            </w:r>
+          </w:p>
+        </w:tc>
+        <w:tc>
+          <w:tcPr>
+            <w:tcW w:w="1679" w:type="dxa"/>
+            <w:tcBorders>
+              <w:top w:val="single" w:sz="8" w:space="0" w:color="000000"/>
+              <w:left w:val="single" w:sz="8" w:space="0" w:color="000000"/>
+              <w:bottom w:val="single" w:sz="8" w:space="0" w:color="000000"/>
+              <w:right w:val="single" w:sz="8" w:space="0" w:color="000000"/>
+            </w:tcBorders>
+            <w:tcMar>
+              <w:top w:w="20" w:type="nil"/>
+              <w:left w:w="20" w:type="nil"/>
+              <w:bottom w:w="20" w:type="nil"/>
+              <w:right w:w="20" w:type="nil"/>
+            </w:tcMar>
+            <w:vAlign w:val="center"/>
+          </w:tcPr>
+          <w:p>
+            <w:pPr>
+              <w:rPr>
+                <w:rFonts w:ascii="Helvetica" w:hAnsi="Helvetica" w:cs="Helvetica"/>
+                <w:kern w:val="1"/>
+                <w:sz w:val="24"/>
+                <w:szCs w:val="24"/>
+                <w:lang w:val="en-US"/>
+              </w:rPr>
+            </w:pPr>
+            <w:r>
+              <w:rPr>
+                <w:lang w:val="en-US"/>
+              </w:rPr>
+              <w:t>Examination</w:t>
+            </w:r>
+          </w:p>
+        </w:tc>
+        <w:tc>
+          <w:tcPr>
+            <w:tcW w:w="5541" w:type="dxa"/>
+            <w:tcBorders>
+              <w:top w:val="single" w:sz="8" w:space="0" w:color="000000"/>
+              <w:left w:val="single" w:sz="8" w:space="0" w:color="000000"/>
+              <w:bottom w:val="single" w:sz="8" w:space="0" w:color="000000"/>
+              <w:right w:val="single" w:sz="8" w:space="0" w:color="000000"/>
+            </w:tcBorders>
+            <w:tcMar>
+              <w:top w:w="20" w:type="nil"/>
+              <w:left w:w="20" w:type="nil"/>
+              <w:bottom w:w="20" w:type="nil"/>
+              <w:right w:w="20" w:type="nil"/>
+            </w:tcMar>
+            <w:vAlign w:val="center"/>
+          </w:tcPr>
+          <w:p>
+            <w:pPr>
+              <w:rPr>
+                <w:rFonts w:ascii="Helvetica" w:hAnsi="Helvetica" w:cs="Helvetica"/>
+                <w:kern w:val="1"/>
+                <w:sz w:val="24"/>
+                <w:szCs w:val="24"/>
+                <w:lang w:val="de-AT"/>
+              </w:rPr>
+            </w:pPr>
+            <w:r>
+              <w:rPr>
+                <w:lang w:val="de-AT"/>
+              </w:rPr>
+              <w:t>% Wehrpflichtige mit Bestnote bei der Heeresprüfung</w:t>
+            </w:r>
+          </w:p>
+        </w:tc>
+        <w:tc>
+          <w:tcPr>
+            <w:tcW w:w="1860" w:type="dxa"/>
+            <w:tcBorders>
+              <w:top w:val="single" w:sz="8" w:space="0" w:color="000000"/>
+              <w:left w:val="single" w:sz="8" w:space="0" w:color="000000"/>
+              <w:bottom w:val="single" w:sz="8" w:space="0" w:color="000000"/>
+              <w:right w:val="single" w:sz="8" w:space="0" w:color="000000"/>
+            </w:tcBorders>
+            <w:tcMar>
+              <w:top w:w="20" w:type="nil"/>
+              <w:left w:w="20" w:type="nil"/>
+              <w:bottom w:w="20" w:type="nil"/>
+              <w:right w:w="20" w:type="nil"/>
+            </w:tcMar>
+            <w:vAlign w:val="center"/>
+          </w:tcPr>
+          <w:p>
+            <w:pPr>
+              <w:rPr>
+                <w:rFonts w:ascii="Helvetica" w:hAnsi="Helvetica" w:cs="Helvetica"/>
+                <w:kern w:val="1"/>
+                <w:sz w:val="24"/>
+                <w:szCs w:val="24"/>
+                <w:lang w:val="en-US"/>
+              </w:rPr>
+            </w:pPr>
+            <w:r>
+              <w:rPr>
+                <w:lang w:val="en-US"/>
+              </w:rPr>
+              <w:t>Metric ratio</w:t>
+            </w:r>
+          </w:p>
+        </w:tc>
+      </w:tr>
+      <w:tr>
+        <w:tblPrEx>
+          <w:tblBorders>
+            <w:top w:val="none" w:sz="0" w:space="0" w:color="auto"/>
+          </w:tblBorders>
+          <w:tblCellMar>
+            <w:top w:w="0" w:type="dxa"/>
+            <w:bottom w:w="0" w:type="dxa"/>
+          </w:tblCellMar>
+        </w:tblPrEx>
+        <w:tc>
+          <w:tcPr>
+            <w:tcW w:w="556" w:type="dxa"/>
+            <w:tcBorders>
+              <w:top w:val="single" w:sz="8" w:space="0" w:color="000000"/>
+              <w:left w:val="single" w:sz="8" w:space="0" w:color="000000"/>
+              <w:bottom w:val="single" w:sz="8" w:space="0" w:color="000000"/>
+              <w:right w:val="single" w:sz="8" w:space="0" w:color="000000"/>
+            </w:tcBorders>
+            <w:shd w:val="clear" w:color="auto" w:fill="EBEBEB"/>
+            <w:tcMar>
+              <w:top w:w="20" w:type="nil"/>
+              <w:left w:w="20" w:type="nil"/>
+              <w:bottom w:w="20" w:type="nil"/>
+              <w:right w:w="20" w:type="nil"/>
+            </w:tcMar>
+            <w:vAlign w:val="center"/>
+          </w:tcPr>
+          <w:p>
+            <w:pPr>
+              <w:rPr>
+                <w:rFonts w:ascii="Helvetica" w:hAnsi="Helvetica" w:cs="Helvetica"/>
+                <w:kern w:val="1"/>
+                <w:sz w:val="24"/>
+                <w:szCs w:val="24"/>
+                <w:lang w:val="en-US"/>
+              </w:rPr>
+            </w:pPr>
+            <w:r>
+              <w:rPr>
+                <w:lang w:val="en-US"/>
+              </w:rPr>
+              <w:t>[,4]</w:t>
+            </w:r>
+          </w:p>
+        </w:tc>
+        <w:tc>
+          <w:tcPr>
+            <w:tcW w:w="1679" w:type="dxa"/>
+            <w:tcBorders>
+              <w:top w:val="single" w:sz="8" w:space="0" w:color="000000"/>
+              <w:left w:val="single" w:sz="8" w:space="0" w:color="000000"/>
+              <w:bottom w:val="single" w:sz="8" w:space="0" w:color="000000"/>
+              <w:right w:val="single" w:sz="8" w:space="0" w:color="000000"/>
+            </w:tcBorders>
+            <w:shd w:val="clear" w:color="auto" w:fill="EBEBEB"/>
+            <w:tcMar>
+              <w:top w:w="20" w:type="nil"/>
+              <w:left w:w="20" w:type="nil"/>
+              <w:bottom w:w="20" w:type="nil"/>
+              <w:right w:w="20" w:type="nil"/>
+            </w:tcMar>
+            <w:vAlign w:val="center"/>
+          </w:tcPr>
+          <w:p>
+            <w:pPr>
+              <w:rPr>
+                <w:rFonts w:ascii="Helvetica" w:hAnsi="Helvetica" w:cs="Helvetica"/>
+                <w:kern w:val="1"/>
+                <w:sz w:val="24"/>
+                <w:szCs w:val="24"/>
+                <w:lang w:val="en-US"/>
+              </w:rPr>
+            </w:pPr>
+            <w:r>
+              <w:rPr>
+                <w:lang w:val="en-US"/>
+              </w:rPr>
+              <w:t>Education</w:t>
+            </w:r>
+          </w:p>
+        </w:tc>
+        <w:tc>
+          <w:tcPr>
+            <w:tcW w:w="5541" w:type="dxa"/>
+            <w:tcBorders>
+              <w:top w:val="single" w:sz="8" w:space="0" w:color="000000"/>
+              <w:left w:val="single" w:sz="8" w:space="0" w:color="000000"/>
+              <w:bottom w:val="single" w:sz="8" w:space="0" w:color="000000"/>
+              <w:right w:val="single" w:sz="8" w:space="0" w:color="000000"/>
+            </w:tcBorders>
+            <w:shd w:val="clear" w:color="auto" w:fill="EBEBEB"/>
+            <w:tcMar>
+              <w:top w:w="20" w:type="nil"/>
+              <w:left w:w="20" w:type="nil"/>
+              <w:bottom w:w="20" w:type="nil"/>
+              <w:right w:w="20" w:type="nil"/>
+            </w:tcMar>
+            <w:vAlign w:val="center"/>
+          </w:tcPr>
+          <w:p>
+            <w:pPr>
+              <w:rPr>
+                <w:rFonts w:ascii="Helvetica" w:hAnsi="Helvetica" w:cs="Helvetica"/>
+                <w:kern w:val="1"/>
+                <w:sz w:val="24"/>
+                <w:szCs w:val="24"/>
+                <w:lang w:val="de-AT"/>
+              </w:rPr>
+            </w:pPr>
+            <w:r>
+              <w:rPr>
+                <w:lang w:val="de-AT"/>
+              </w:rPr>
+              <w:t>% Ausbildung über die Grundschule hinaus für Wehrpflichtige.</w:t>
+            </w:r>
+          </w:p>
+        </w:tc>
+        <w:tc>
+          <w:tcPr>
+            <w:tcW w:w="1860" w:type="dxa"/>
+            <w:tcBorders>
+              <w:top w:val="single" w:sz="8" w:space="0" w:color="000000"/>
+              <w:left w:val="single" w:sz="8" w:space="0" w:color="000000"/>
+              <w:bottom w:val="single" w:sz="8" w:space="0" w:color="000000"/>
+              <w:right w:val="single" w:sz="8" w:space="0" w:color="000000"/>
+            </w:tcBorders>
+            <w:shd w:val="clear" w:color="auto" w:fill="EBEBEB"/>
+            <w:tcMar>
+              <w:top w:w="20" w:type="nil"/>
+              <w:left w:w="20" w:type="nil"/>
+              <w:bottom w:w="20" w:type="nil"/>
+              <w:right w:w="20" w:type="nil"/>
+            </w:tcMar>
+            <w:vAlign w:val="center"/>
+          </w:tcPr>
+          <w:p>
+            <w:pPr>
+              <w:rPr>
+                <w:rFonts w:ascii="Helvetica" w:hAnsi="Helvetica" w:cs="Helvetica"/>
+                <w:kern w:val="1"/>
+                <w:sz w:val="24"/>
+                <w:szCs w:val="24"/>
+                <w:lang w:val="en-US"/>
+              </w:rPr>
+            </w:pPr>
+            <w:r>
+              <w:rPr>
+                <w:lang w:val="en-US"/>
+              </w:rPr>
+              <w:t>Metric ratio</w:t>
+            </w:r>
+          </w:p>
+        </w:tc>
+      </w:tr>
+      <w:tr>
+        <w:tblPrEx>
+          <w:tblBorders>
+            <w:top w:val="none" w:sz="0" w:space="0" w:color="auto"/>
+          </w:tblBorders>
+          <w:tblCellMar>
+            <w:top w:w="0" w:type="dxa"/>
+            <w:bottom w:w="0" w:type="dxa"/>
+          </w:tblCellMar>
+        </w:tblPrEx>
+        <w:tc>
+          <w:tcPr>
+            <w:tcW w:w="556" w:type="dxa"/>
+            <w:tcBorders>
+              <w:top w:val="single" w:sz="8" w:space="0" w:color="000000"/>
+              <w:left w:val="single" w:sz="8" w:space="0" w:color="000000"/>
+              <w:bottom w:val="single" w:sz="8" w:space="0" w:color="000000"/>
+              <w:right w:val="single" w:sz="8" w:space="0" w:color="000000"/>
+            </w:tcBorders>
+            <w:tcMar>
+              <w:top w:w="20" w:type="nil"/>
+              <w:left w:w="20" w:type="nil"/>
+              <w:bottom w:w="20" w:type="nil"/>
+              <w:right w:w="20" w:type="nil"/>
+            </w:tcMar>
+            <w:vAlign w:val="center"/>
+          </w:tcPr>
+          <w:p>
+            <w:pPr>
+              <w:rPr>
+                <w:rFonts w:ascii="Helvetica" w:hAnsi="Helvetica" w:cs="Helvetica"/>
+                <w:kern w:val="1"/>
+                <w:sz w:val="24"/>
+                <w:szCs w:val="24"/>
+                <w:lang w:val="en-US"/>
+              </w:rPr>
+            </w:pPr>
+            <w:r>
+              <w:rPr>
+                <w:lang w:val="en-US"/>
+              </w:rPr>
+              <w:t>[,5]</w:t>
+            </w:r>
+          </w:p>
+        </w:tc>
+        <w:tc>
+          <w:tcPr>
+            <w:tcW w:w="1679" w:type="dxa"/>
+            <w:tcBorders>
+              <w:top w:val="single" w:sz="8" w:space="0" w:color="000000"/>
+              <w:left w:val="single" w:sz="8" w:space="0" w:color="000000"/>
+              <w:bottom w:val="single" w:sz="8" w:space="0" w:color="000000"/>
+              <w:right w:val="single" w:sz="8" w:space="0" w:color="000000"/>
+            </w:tcBorders>
+            <w:tcMar>
+              <w:top w:w="20" w:type="nil"/>
+              <w:left w:w="20" w:type="nil"/>
+              <w:bottom w:w="20" w:type="nil"/>
+              <w:right w:w="20" w:type="nil"/>
+            </w:tcMar>
+            <w:vAlign w:val="center"/>
+          </w:tcPr>
+          <w:p>
+            <w:pPr>
+              <w:rPr>
+                <w:rFonts w:ascii="Helvetica" w:hAnsi="Helvetica" w:cs="Helvetica"/>
+                <w:kern w:val="1"/>
+                <w:sz w:val="24"/>
+                <w:szCs w:val="24"/>
+                <w:lang w:val="en-US"/>
+              </w:rPr>
+            </w:pPr>
+            <w:r>
+              <w:rPr>
+                <w:lang w:val="en-US"/>
+              </w:rPr>
+              <w:t>Catholic</w:t>
+            </w:r>
+          </w:p>
+        </w:tc>
+        <w:tc>
+          <w:tcPr>
+            <w:tcW w:w="5541" w:type="dxa"/>
+            <w:tcBorders>
+              <w:top w:val="single" w:sz="8" w:space="0" w:color="000000"/>
+              <w:left w:val="single" w:sz="8" w:space="0" w:color="000000"/>
+              <w:bottom w:val="single" w:sz="8" w:space="0" w:color="000000"/>
+              <w:right w:val="single" w:sz="8" w:space="0" w:color="000000"/>
+            </w:tcBorders>
+            <w:tcMar>
+              <w:top w:w="20" w:type="nil"/>
+              <w:left w:w="20" w:type="nil"/>
+              <w:bottom w:w="20" w:type="nil"/>
+              <w:right w:w="20" w:type="nil"/>
+            </w:tcMar>
+            <w:vAlign w:val="center"/>
+          </w:tcPr>
+          <w:p>
+            <w:pPr>
+              <w:rPr>
+                <w:rFonts w:ascii="Helvetica" w:hAnsi="Helvetica" w:cs="Helvetica"/>
+                <w:kern w:val="1"/>
+                <w:sz w:val="24"/>
+                <w:szCs w:val="24"/>
+                <w:lang w:val="de-AT"/>
+              </w:rPr>
+            </w:pPr>
+            <w:r>
+              <w:rPr>
+                <w:lang w:val="de-AT"/>
+              </w:rPr>
+              <w:t>% ‘katholisch’ (im Gegensatz zu ‘protestantisch').</w:t>
+            </w:r>
+          </w:p>
+        </w:tc>
+        <w:tc>
+          <w:tcPr>
+            <w:tcW w:w="1860" w:type="dxa"/>
+            <w:tcBorders>
+              <w:top w:val="single" w:sz="8" w:space="0" w:color="000000"/>
+              <w:left w:val="single" w:sz="8" w:space="0" w:color="000000"/>
+              <w:bottom w:val="single" w:sz="8" w:space="0" w:color="000000"/>
+              <w:right w:val="single" w:sz="8" w:space="0" w:color="000000"/>
+            </w:tcBorders>
+            <w:tcMar>
+              <w:top w:w="20" w:type="nil"/>
+              <w:left w:w="20" w:type="nil"/>
+              <w:bottom w:w="20" w:type="nil"/>
+              <w:right w:w="20" w:type="nil"/>
+            </w:tcMar>
+            <w:vAlign w:val="center"/>
+          </w:tcPr>
+          <w:p>
+            <w:pPr>
+              <w:rPr>
+                <w:rFonts w:ascii="Helvetica" w:hAnsi="Helvetica" w:cs="Helvetica"/>
+                <w:kern w:val="1"/>
+                <w:sz w:val="24"/>
+                <w:szCs w:val="24"/>
+                <w:lang w:val="en-US"/>
+              </w:rPr>
+            </w:pPr>
+            <w:r>
+              <w:rPr>
+                <w:lang w:val="en-US"/>
+              </w:rPr>
+              <w:t>Metric ratio</w:t>
+            </w:r>
+          </w:p>
+        </w:tc>
+      </w:tr>
+      <w:tr>
+        <w:tblPrEx>
+          <w:tblCellMar>
+            <w:top w:w="0" w:type="dxa"/>
+            <w:bottom w:w="0" w:type="dxa"/>
+          </w:tblCellMar>
+        </w:tblPrEx>
+        <w:tc>
+          <w:tcPr>
+            <w:tcW w:w="556" w:type="dxa"/>
+            <w:tcBorders>
+              <w:top w:val="single" w:sz="8" w:space="0" w:color="000000"/>
+              <w:left w:val="single" w:sz="8" w:space="0" w:color="000000"/>
+              <w:bottom w:val="single" w:sz="8" w:space="0" w:color="000000"/>
+              <w:right w:val="single" w:sz="8" w:space="0" w:color="000000"/>
+            </w:tcBorders>
+            <w:shd w:val="clear" w:color="auto" w:fill="EBEBEB"/>
+            <w:tcMar>
+              <w:top w:w="20" w:type="nil"/>
+              <w:left w:w="20" w:type="nil"/>
+              <w:bottom w:w="20" w:type="nil"/>
+              <w:right w:w="20" w:type="nil"/>
+            </w:tcMar>
+            <w:vAlign w:val="center"/>
+          </w:tcPr>
+          <w:p>
+            <w:pPr>
+              <w:rPr>
+                <w:rFonts w:ascii="Helvetica" w:hAnsi="Helvetica" w:cs="Helvetica"/>
+                <w:kern w:val="1"/>
+                <w:sz w:val="24"/>
+                <w:szCs w:val="24"/>
+                <w:lang w:val="en-US"/>
+              </w:rPr>
+            </w:pPr>
+            <w:r>
+              <w:rPr>
+                <w:lang w:val="en-US"/>
+              </w:rPr>
+              <w:t>[,6]</w:t>
+            </w:r>
+          </w:p>
+        </w:tc>
+        <w:tc>
+          <w:tcPr>
+            <w:tcW w:w="1679" w:type="dxa"/>
+            <w:tcBorders>
+              <w:top w:val="single" w:sz="8" w:space="0" w:color="000000"/>
+              <w:left w:val="single" w:sz="8" w:space="0" w:color="000000"/>
+              <w:bottom w:val="single" w:sz="8" w:space="0" w:color="000000"/>
+              <w:right w:val="single" w:sz="8" w:space="0" w:color="000000"/>
+            </w:tcBorders>
+            <w:shd w:val="clear" w:color="auto" w:fill="EBEBEB"/>
+            <w:tcMar>
+              <w:top w:w="20" w:type="nil"/>
+              <w:left w:w="20" w:type="nil"/>
+              <w:bottom w:w="20" w:type="nil"/>
+              <w:right w:w="20" w:type="nil"/>
+            </w:tcMar>
+            <w:vAlign w:val="center"/>
+          </w:tcPr>
+          <w:p>
+            <w:pPr>
+              <w:rPr>
+                <w:rFonts w:ascii="Helvetica" w:hAnsi="Helvetica" w:cs="Helvetica"/>
+                <w:kern w:val="1"/>
+                <w:sz w:val="24"/>
+                <w:szCs w:val="24"/>
+                <w:lang w:val="en-US"/>
+              </w:rPr>
+            </w:pPr>
+            <w:proofErr w:type="spellStart"/>
+            <w:r>
+              <w:rPr>
+                <w:lang w:val="en-US"/>
+              </w:rPr>
+              <w:t>Infant.Mortality</w:t>
+            </w:r>
+            <w:proofErr w:type="spellEnd"/>
+          </w:p>
+        </w:tc>
+        <w:tc>
+          <w:tcPr>
+            <w:tcW w:w="5541" w:type="dxa"/>
+            <w:tcBorders>
+              <w:top w:val="single" w:sz="8" w:space="0" w:color="000000"/>
+              <w:left w:val="single" w:sz="8" w:space="0" w:color="000000"/>
+              <w:bottom w:val="single" w:sz="8" w:space="0" w:color="000000"/>
+              <w:right w:val="single" w:sz="8" w:space="0" w:color="000000"/>
+            </w:tcBorders>
+            <w:shd w:val="clear" w:color="auto" w:fill="EBEBEB"/>
+            <w:tcMar>
+              <w:top w:w="20" w:type="nil"/>
+              <w:left w:w="20" w:type="nil"/>
+              <w:bottom w:w="20" w:type="nil"/>
+              <w:right w:w="20" w:type="nil"/>
+            </w:tcMar>
+            <w:vAlign w:val="center"/>
+          </w:tcPr>
+          <w:p>
+            <w:pPr>
+              <w:rPr>
+                <w:rFonts w:ascii="Helvetica" w:hAnsi="Helvetica" w:cs="Helvetica"/>
+                <w:kern w:val="1"/>
+                <w:sz w:val="24"/>
+                <w:szCs w:val="24"/>
+                <w:lang w:val="de-AT"/>
+              </w:rPr>
+            </w:pPr>
+            <w:r>
+              <w:rPr>
+                <w:lang w:val="de-AT"/>
+              </w:rPr>
+              <w:t>Lebendgeburten, die weniger als 1 Jahr leben.</w:t>
+            </w:r>
+          </w:p>
+        </w:tc>
+        <w:tc>
+          <w:tcPr>
+            <w:tcW w:w="1860" w:type="dxa"/>
+            <w:tcBorders>
+              <w:top w:val="single" w:sz="8" w:space="0" w:color="000000"/>
+              <w:left w:val="single" w:sz="8" w:space="0" w:color="000000"/>
+              <w:bottom w:val="single" w:sz="8" w:space="0" w:color="000000"/>
+              <w:right w:val="single" w:sz="8" w:space="0" w:color="000000"/>
+            </w:tcBorders>
+            <w:shd w:val="clear" w:color="auto" w:fill="EBEBEB"/>
+            <w:tcMar>
+              <w:top w:w="20" w:type="nil"/>
+              <w:left w:w="20" w:type="nil"/>
+              <w:bottom w:w="20" w:type="nil"/>
+              <w:right w:w="20" w:type="nil"/>
+            </w:tcMar>
+            <w:vAlign w:val="center"/>
+          </w:tcPr>
+          <w:p>
+            <w:pPr>
+              <w:rPr>
+                <w:rFonts w:ascii="Times" w:hAnsi="Times" w:cs="Times"/>
+                <w:sz w:val="32"/>
+                <w:szCs w:val="32"/>
+                <w:lang w:val="en-US"/>
+              </w:rPr>
+            </w:pPr>
+            <w:r>
+              <w:rPr>
+                <w:lang w:val="en-US"/>
+              </w:rPr>
+              <w:t>Metric ratio</w:t>
+            </w:r>
+          </w:p>
+        </w:tc>
+      </w:tr>
+    </w:tbl>
+    <w:p>
+      <w:pPr>
+        <w:rPr>
+          <w:b/>
+          <w:i/>
+          <w:lang w:val="en-US"/>
+        </w:rPr>
+      </w:pPr>
+    </w:p>
+    <w:p>
+      <w:pPr>
+        <w:rPr>
+          <w:b/>
+          <w:i/>
+          <w:lang w:val="en-US"/>
+        </w:rPr>
+      </w:pPr>
+      <w:proofErr w:type="spellStart"/>
+      <w:r>
+        <w:rPr>
+          <w:b/>
+          <w:i/>
+          <w:lang w:val="en-US"/>
+        </w:rPr>
+        <w:t>Sinnvolle</w:t>
+      </w:r>
+      <w:proofErr w:type="spellEnd"/>
+      <w:r>
+        <w:rPr>
+          <w:b/>
+          <w:i/>
+          <w:lang w:val="en-US"/>
+        </w:rPr>
+        <w:t xml:space="preserve"> </w:t>
+      </w:r>
+      <w:proofErr w:type="spellStart"/>
+      <w:r>
+        <w:rPr>
+          <w:b/>
+          <w:i/>
+          <w:lang w:val="en-US"/>
+        </w:rPr>
+        <w:t>Schätzer</w:t>
+      </w:r>
+      <w:proofErr w:type="spellEnd"/>
+    </w:p>
+    <w:tbl>
+      <w:tblPr>
+        <w:tblW w:w="9478" w:type="dxa"/>
+        <w:tblInd w:w="-118" w:type="dxa"/>
+        <w:tblBorders>
+          <w:top w:val="nil"/>
+          <w:left w:val="nil"/>
+          <w:right w:val="nil"/>
+        </w:tblBorders>
+        <w:tblLayout w:type="fixed"/>
+        <w:tblLook w:val="0000" w:firstRow="0" w:lastRow="0" w:firstColumn="0" w:lastColumn="0" w:noHBand="0" w:noVBand="0"/>
+      </w:tblPr>
+      <w:tblGrid>
+        <w:gridCol w:w="1236"/>
+        <w:gridCol w:w="1991"/>
+        <w:gridCol w:w="1701"/>
+        <w:gridCol w:w="2350"/>
+        <w:gridCol w:w="2200"/>
+      </w:tblGrid>
+      <w:tr>
+        <w:tblPrEx>
+          <w:tblCellMar>
+            <w:top w:w="0" w:type="dxa"/>
+            <w:bottom w:w="0" w:type="dxa"/>
+          </w:tblCellMar>
+        </w:tblPrEx>
+        <w:tc>
+          <w:tcPr>
+            <w:tcW w:w="1236" w:type="dxa"/>
+            <w:tcBorders>
+              <w:top w:val="single" w:sz="8" w:space="0" w:color="000000"/>
+              <w:left w:val="single" w:sz="8" w:space="0" w:color="000000"/>
+              <w:bottom w:val="single" w:sz="8" w:space="0" w:color="000000"/>
+              <w:right w:val="single" w:sz="8" w:space="0" w:color="000000"/>
+            </w:tcBorders>
+            <w:tcMar>
+              <w:top w:w="80" w:type="nil"/>
+              <w:left w:w="80" w:type="nil"/>
+              <w:bottom w:w="80" w:type="nil"/>
+              <w:right w:w="80" w:type="nil"/>
+            </w:tcMar>
+          </w:tcPr>
+          <w:p>
+            <w:pPr>
+              <w:rPr>
+                <w:rFonts w:ascii="Helvetica" w:hAnsi="Helvetica" w:cs="Helvetica"/>
+                <w:kern w:val="1"/>
+                <w:sz w:val="24"/>
+                <w:szCs w:val="24"/>
+                <w:lang w:val="en-US"/>
+              </w:rPr>
+            </w:pPr>
+          </w:p>
+        </w:tc>
+        <w:tc>
+          <w:tcPr>
+            <w:tcW w:w="1991" w:type="dxa"/>
+            <w:tcBorders>
+              <w:top w:val="single" w:sz="8" w:space="0" w:color="000000"/>
+              <w:left w:val="single" w:sz="8" w:space="0" w:color="000000"/>
+              <w:bottom w:val="single" w:sz="8" w:space="0" w:color="000000"/>
+              <w:right w:val="single" w:sz="8" w:space="0" w:color="000000"/>
+            </w:tcBorders>
+            <w:tcMar>
+              <w:top w:w="80" w:type="nil"/>
+              <w:left w:w="80" w:type="nil"/>
+              <w:bottom w:w="80" w:type="nil"/>
+              <w:right w:w="80" w:type="nil"/>
+            </w:tcMar>
+          </w:tcPr>
+          <w:p>
+            <w:pPr>
+              <w:rPr>
+                <w:rFonts w:ascii="Helvetica" w:hAnsi="Helvetica" w:cs="Helvetica"/>
+                <w:kern w:val="1"/>
+                <w:sz w:val="24"/>
+                <w:szCs w:val="24"/>
+                <w:lang w:val="en-US"/>
+              </w:rPr>
+            </w:pPr>
+            <w:proofErr w:type="spellStart"/>
+            <w:r>
+              <w:rPr>
+                <w:sz w:val="20"/>
+                <w:szCs w:val="20"/>
+                <w:lang w:val="en-US"/>
+              </w:rPr>
+              <w:t>Lokation</w:t>
+            </w:r>
+            <w:proofErr w:type="spellEnd"/>
+          </w:p>
+        </w:tc>
+        <w:tc>
+          <w:tcPr>
+            <w:tcW w:w="1701" w:type="dxa"/>
+            <w:tcBorders>
+              <w:top w:val="single" w:sz="8" w:space="0" w:color="000000"/>
+              <w:left w:val="single" w:sz="8" w:space="0" w:color="000000"/>
+              <w:bottom w:val="single" w:sz="8" w:space="0" w:color="000000"/>
+              <w:right w:val="single" w:sz="8" w:space="0" w:color="000000"/>
+            </w:tcBorders>
+            <w:tcMar>
+              <w:top w:w="80" w:type="nil"/>
+              <w:left w:w="80" w:type="nil"/>
+              <w:bottom w:w="80" w:type="nil"/>
+              <w:right w:w="80" w:type="nil"/>
+            </w:tcMar>
+          </w:tcPr>
+          <w:p>
+            <w:pPr>
+              <w:rPr>
+                <w:rFonts w:ascii="Helvetica" w:hAnsi="Helvetica" w:cs="Helvetica"/>
+                <w:kern w:val="1"/>
+                <w:sz w:val="24"/>
+                <w:szCs w:val="24"/>
+                <w:lang w:val="en-US"/>
+              </w:rPr>
+            </w:pPr>
+            <w:r>
+              <w:rPr>
+                <w:sz w:val="20"/>
+                <w:szCs w:val="20"/>
+                <w:lang w:val="en-US"/>
+              </w:rPr>
+              <w:t>Variation</w:t>
+            </w:r>
+          </w:p>
+        </w:tc>
+        <w:tc>
+          <w:tcPr>
+            <w:tcW w:w="2350" w:type="dxa"/>
+            <w:tcBorders>
+              <w:top w:val="single" w:sz="8" w:space="0" w:color="000000"/>
+              <w:left w:val="single" w:sz="8" w:space="0" w:color="000000"/>
+              <w:bottom w:val="single" w:sz="8" w:space="0" w:color="000000"/>
+              <w:right w:val="single" w:sz="8" w:space="0" w:color="000000"/>
+            </w:tcBorders>
+            <w:tcMar>
+              <w:top w:w="80" w:type="nil"/>
+              <w:left w:w="80" w:type="nil"/>
+              <w:bottom w:w="80" w:type="nil"/>
+              <w:right w:w="80" w:type="nil"/>
+            </w:tcMar>
+          </w:tcPr>
+          <w:p>
+            <w:pPr>
+              <w:rPr>
+                <w:rFonts w:ascii="Helvetica" w:hAnsi="Helvetica" w:cs="Helvetica"/>
+                <w:kern w:val="1"/>
+                <w:sz w:val="24"/>
+                <w:szCs w:val="24"/>
+                <w:lang w:val="en-US"/>
+              </w:rPr>
+            </w:pPr>
+            <w:proofErr w:type="spellStart"/>
+            <w:r>
+              <w:rPr>
+                <w:sz w:val="20"/>
+                <w:szCs w:val="20"/>
+                <w:lang w:val="en-US"/>
+              </w:rPr>
+              <w:t>Schiefe</w:t>
+            </w:r>
+            <w:proofErr w:type="spellEnd"/>
+          </w:p>
+        </w:tc>
+        <w:tc>
+          <w:tcPr>
+            <w:tcW w:w="2200" w:type="dxa"/>
+            <w:tcBorders>
+              <w:top w:val="single" w:sz="8" w:space="0" w:color="000000"/>
+              <w:left w:val="single" w:sz="8" w:space="0" w:color="000000"/>
+              <w:bottom w:val="single" w:sz="8" w:space="0" w:color="000000"/>
+              <w:right w:val="single" w:sz="8" w:space="0" w:color="000000"/>
+            </w:tcBorders>
+            <w:tcMar>
+              <w:top w:w="80" w:type="nil"/>
+              <w:left w:w="80" w:type="nil"/>
+              <w:bottom w:w="80" w:type="nil"/>
+              <w:right w:w="80" w:type="nil"/>
+            </w:tcMar>
+          </w:tcPr>
+          <w:p>
+            <w:pPr>
+              <w:rPr>
+                <w:rFonts w:ascii="Helvetica" w:hAnsi="Helvetica" w:cs="Helvetica"/>
+                <w:kern w:val="1"/>
+                <w:sz w:val="24"/>
+                <w:szCs w:val="24"/>
+                <w:lang w:val="en-US"/>
+              </w:rPr>
+            </w:pPr>
+            <w:proofErr w:type="spellStart"/>
+            <w:r>
+              <w:rPr>
+                <w:sz w:val="20"/>
+                <w:szCs w:val="20"/>
+                <w:lang w:val="en-US"/>
+              </w:rPr>
+              <w:t>Gewicht</w:t>
+            </w:r>
+            <w:proofErr w:type="spellEnd"/>
+          </w:p>
+        </w:tc>
+      </w:tr>
+      <w:tr>
+        <w:tblPrEx>
+          <w:tblBorders>
+            <w:top w:val="none" w:sz="0" w:space="0" w:color="auto"/>
+          </w:tblBorders>
+          <w:tblCellMar>
+            <w:top w:w="0" w:type="dxa"/>
+            <w:bottom w:w="0" w:type="dxa"/>
+          </w:tblCellMar>
+        </w:tblPrEx>
+        <w:tc>
+          <w:tcPr>
+            <w:tcW w:w="1236" w:type="dxa"/>
+            <w:tcBorders>
+              <w:top w:val="single" w:sz="8" w:space="0" w:color="000000"/>
+              <w:left w:val="single" w:sz="8" w:space="0" w:color="000000"/>
+              <w:bottom w:val="single" w:sz="8" w:space="0" w:color="000000"/>
+              <w:right w:val="single" w:sz="8" w:space="0" w:color="000000"/>
+            </w:tcBorders>
+            <w:shd w:val="clear" w:color="auto" w:fill="EBEBEB"/>
+            <w:tcMar>
+              <w:top w:w="80" w:type="nil"/>
+              <w:left w:w="80" w:type="nil"/>
+              <w:bottom w:w="80" w:type="nil"/>
+              <w:right w:w="80" w:type="nil"/>
+            </w:tcMar>
+          </w:tcPr>
+          <w:p>
+            <w:pPr>
+              <w:rPr>
+                <w:rFonts w:ascii="Helvetica" w:hAnsi="Helvetica" w:cs="Helvetica"/>
+                <w:kern w:val="1"/>
+                <w:sz w:val="24"/>
+                <w:szCs w:val="24"/>
+                <w:lang w:val="en-US"/>
+              </w:rPr>
+            </w:pPr>
+            <w:r>
+              <w:rPr>
+                <w:sz w:val="20"/>
+                <w:szCs w:val="20"/>
+                <w:lang w:val="en-US"/>
+              </w:rPr>
+              <w:t>Fertility</w:t>
+            </w:r>
+          </w:p>
+        </w:tc>
+        <w:tc>
+          <w:tcPr>
+            <w:tcW w:w="1991" w:type="dxa"/>
+            <w:tcBorders>
+              <w:top w:val="single" w:sz="8" w:space="0" w:color="000000"/>
+              <w:left w:val="single" w:sz="8" w:space="0" w:color="000000"/>
+              <w:bottom w:val="single" w:sz="8" w:space="0" w:color="000000"/>
+              <w:right w:val="single" w:sz="8" w:space="0" w:color="000000"/>
+            </w:tcBorders>
+            <w:shd w:val="clear" w:color="auto" w:fill="EBEBEB"/>
+            <w:tcMar>
+              <w:top w:w="80" w:type="nil"/>
+              <w:left w:w="80" w:type="nil"/>
+              <w:bottom w:w="80" w:type="nil"/>
+              <w:right w:w="80" w:type="nil"/>
+            </w:tcMar>
+          </w:tcPr>
+          <w:p>
+            <w:pPr>
+              <w:rPr>
+                <w:rFonts w:ascii="Helvetica" w:hAnsi="Helvetica" w:cs="Helvetica"/>
+                <w:kern w:val="1"/>
+                <w:sz w:val="24"/>
+                <w:szCs w:val="24"/>
+                <w:lang w:val="en-US"/>
+              </w:rPr>
+            </w:pPr>
+            <w:r>
+              <w:rPr>
+                <w:sz w:val="20"/>
+                <w:szCs w:val="20"/>
+                <w:lang w:val="en-US"/>
+              </w:rPr>
+              <w:t>Median,</w:t>
+            </w:r>
+            <w:r>
+              <w:rPr>
+                <w:sz w:val="20"/>
+                <w:szCs w:val="20"/>
+                <w:lang w:val="en-US"/>
+              </w:rPr>
+              <w:t xml:space="preserve"> </w:t>
+            </w:r>
+            <w:r>
+              <w:rPr>
+                <w:sz w:val="20"/>
+                <w:szCs w:val="20"/>
+                <w:lang w:val="en-US"/>
+              </w:rPr>
+              <w:t>Harmonic mean</w:t>
+            </w:r>
+          </w:p>
+        </w:tc>
+        <w:tc>
+          <w:tcPr>
+            <w:tcW w:w="1701" w:type="dxa"/>
+            <w:tcBorders>
+              <w:top w:val="single" w:sz="8" w:space="0" w:color="000000"/>
+              <w:left w:val="single" w:sz="8" w:space="0" w:color="000000"/>
+              <w:bottom w:val="single" w:sz="8" w:space="0" w:color="000000"/>
+              <w:right w:val="single" w:sz="8" w:space="0" w:color="000000"/>
+            </w:tcBorders>
+            <w:shd w:val="clear" w:color="auto" w:fill="EBEBEB"/>
+            <w:tcMar>
+              <w:top w:w="80" w:type="nil"/>
+              <w:left w:w="80" w:type="nil"/>
+              <w:bottom w:w="80" w:type="nil"/>
+              <w:right w:w="80" w:type="nil"/>
+            </w:tcMar>
+          </w:tcPr>
+          <w:p>
+            <w:pPr>
+              <w:rPr>
+                <w:rFonts w:ascii="Helvetica" w:hAnsi="Helvetica" w:cs="Helvetica"/>
+                <w:kern w:val="1"/>
+                <w:sz w:val="24"/>
+                <w:szCs w:val="24"/>
+                <w:lang w:val="en-US"/>
+              </w:rPr>
+            </w:pPr>
+            <w:r>
+              <w:rPr>
+                <w:sz w:val="20"/>
+                <w:szCs w:val="20"/>
+                <w:lang w:val="en-US"/>
+              </w:rPr>
+              <w:t>MAD from the median</w:t>
+            </w:r>
+          </w:p>
+        </w:tc>
+        <w:tc>
+          <w:tcPr>
+            <w:tcW w:w="2350" w:type="dxa"/>
+            <w:tcBorders>
+              <w:top w:val="single" w:sz="8" w:space="0" w:color="000000"/>
+              <w:left w:val="single" w:sz="8" w:space="0" w:color="000000"/>
+              <w:bottom w:val="single" w:sz="8" w:space="0" w:color="000000"/>
+              <w:right w:val="single" w:sz="8" w:space="0" w:color="000000"/>
+            </w:tcBorders>
+            <w:shd w:val="clear" w:color="auto" w:fill="EBEBEB"/>
+            <w:tcMar>
+              <w:top w:w="80" w:type="nil"/>
+              <w:left w:w="80" w:type="nil"/>
+              <w:bottom w:w="80" w:type="nil"/>
+              <w:right w:w="80" w:type="nil"/>
+            </w:tcMar>
+          </w:tcPr>
+          <w:p>
+            <w:pPr>
+              <w:rPr>
+                <w:rFonts w:ascii="Helvetica" w:hAnsi="Helvetica" w:cs="Helvetica"/>
+                <w:kern w:val="1"/>
+                <w:sz w:val="24"/>
+                <w:szCs w:val="24"/>
+                <w:lang w:val="de-AT"/>
+              </w:rPr>
+            </w:pPr>
+            <w:r>
+              <w:rPr>
+                <w:sz w:val="20"/>
+                <w:szCs w:val="20"/>
+                <w:lang w:val="de-AT"/>
+              </w:rPr>
+              <w:t xml:space="preserve">Annähernd symmetrisch, </w:t>
+            </w:r>
+            <w:r>
+              <w:rPr>
+                <w:sz w:val="20"/>
+                <w:szCs w:val="20"/>
+                <w:lang w:val="de-AT"/>
+              </w:rPr>
+              <w:t xml:space="preserve">fast ein </w:t>
+            </w:r>
+            <w:proofErr w:type="gramStart"/>
+            <w:r>
+              <w:rPr>
+                <w:sz w:val="20"/>
+                <w:szCs w:val="20"/>
+                <w:lang w:val="de-AT"/>
+              </w:rPr>
+              <w:t>bisschen</w:t>
+            </w:r>
+            <w:r>
+              <w:rPr>
+                <w:sz w:val="20"/>
+                <w:szCs w:val="20"/>
+                <w:lang w:val="de-AT"/>
+              </w:rPr>
+              <w:t xml:space="preserve"> </w:t>
+            </w:r>
+            <w:r>
+              <w:rPr>
+                <w:sz w:val="20"/>
+                <w:szCs w:val="20"/>
+                <w:lang w:val="de-AT"/>
+              </w:rPr>
+              <w:t xml:space="preserve"> </w:t>
+            </w:r>
+            <w:r>
+              <w:rPr>
+                <w:sz w:val="20"/>
+                <w:szCs w:val="20"/>
+                <w:lang w:val="de-AT"/>
+              </w:rPr>
+              <w:t>l</w:t>
+            </w:r>
+            <w:r>
+              <w:rPr>
+                <w:sz w:val="20"/>
+                <w:szCs w:val="20"/>
+                <w:lang w:val="de-AT"/>
+              </w:rPr>
+              <w:t>inksschief</w:t>
+            </w:r>
+            <w:proofErr w:type="gramEnd"/>
+          </w:p>
+        </w:tc>
+        <w:tc>
+          <w:tcPr>
+            <w:tcW w:w="2200" w:type="dxa"/>
+            <w:tcBorders>
+              <w:top w:val="single" w:sz="8" w:space="0" w:color="000000"/>
+              <w:left w:val="single" w:sz="8" w:space="0" w:color="000000"/>
+              <w:bottom w:val="single" w:sz="8" w:space="0" w:color="000000"/>
+              <w:right w:val="single" w:sz="8" w:space="0" w:color="000000"/>
+            </w:tcBorders>
+            <w:shd w:val="clear" w:color="auto" w:fill="EBEBEB"/>
+            <w:tcMar>
+              <w:top w:w="80" w:type="nil"/>
+              <w:left w:w="80" w:type="nil"/>
+              <w:bottom w:w="80" w:type="nil"/>
+              <w:right w:w="80" w:type="nil"/>
+            </w:tcMar>
+          </w:tcPr>
+          <w:p>
+            <w:pPr>
+              <w:rPr>
+                <w:rFonts w:ascii="Helvetica" w:hAnsi="Helvetica" w:cs="Helvetica"/>
+                <w:kern w:val="1"/>
+                <w:sz w:val="24"/>
+                <w:szCs w:val="24"/>
+                <w:lang w:val="en-US"/>
+              </w:rPr>
+            </w:pPr>
+            <w:r>
+              <w:rPr>
+                <w:sz w:val="20"/>
+                <w:szCs w:val="20"/>
+                <w:lang w:val="en-US"/>
+              </w:rPr>
+              <w:t>skewness = -0.4706269</w:t>
+            </w:r>
+            <w:r>
+              <w:rPr>
+                <w:sz w:val="20"/>
+                <w:szCs w:val="20"/>
+                <w:lang w:val="en-US"/>
+              </w:rPr>
+              <w:br/>
+            </w:r>
+            <w:r>
+              <w:rPr>
+                <w:sz w:val="20"/>
+                <w:szCs w:val="20"/>
+                <w:lang w:val="en-US"/>
+              </w:rPr>
+              <w:t>kurtosis = 3.403232</w:t>
+            </w:r>
+          </w:p>
+        </w:tc>
+      </w:tr>
+      <w:tr>
+        <w:tblPrEx>
+          <w:tblBorders>
+            <w:top w:val="none" w:sz="0" w:space="0" w:color="auto"/>
+          </w:tblBorders>
+          <w:tblCellMar>
+            <w:top w:w="0" w:type="dxa"/>
+            <w:bottom w:w="0" w:type="dxa"/>
+          </w:tblCellMar>
+        </w:tblPrEx>
+        <w:tc>
+          <w:tcPr>
+            <w:tcW w:w="1236" w:type="dxa"/>
+            <w:tcBorders>
+              <w:top w:val="single" w:sz="8" w:space="0" w:color="000000"/>
+              <w:left w:val="single" w:sz="8" w:space="0" w:color="000000"/>
+              <w:bottom w:val="single" w:sz="8" w:space="0" w:color="000000"/>
+              <w:right w:val="single" w:sz="8" w:space="0" w:color="000000"/>
+            </w:tcBorders>
+            <w:tcMar>
+              <w:top w:w="80" w:type="nil"/>
+              <w:left w:w="80" w:type="nil"/>
+              <w:bottom w:w="80" w:type="nil"/>
+              <w:right w:w="80" w:type="nil"/>
+            </w:tcMar>
+          </w:tcPr>
+          <w:p>
+            <w:pPr>
+              <w:rPr>
+                <w:rFonts w:ascii="Helvetica" w:hAnsi="Helvetica" w:cs="Helvetica"/>
+                <w:kern w:val="1"/>
+                <w:sz w:val="24"/>
+                <w:szCs w:val="24"/>
+                <w:lang w:val="en-US"/>
+              </w:rPr>
+            </w:pPr>
+            <w:r>
+              <w:rPr>
+                <w:sz w:val="20"/>
+                <w:szCs w:val="20"/>
+                <w:lang w:val="en-US"/>
+              </w:rPr>
+              <w:t>Agriculture</w:t>
+            </w:r>
+          </w:p>
+        </w:tc>
+        <w:tc>
+          <w:tcPr>
+            <w:tcW w:w="1991" w:type="dxa"/>
+            <w:tcBorders>
+              <w:top w:val="single" w:sz="8" w:space="0" w:color="000000"/>
+              <w:left w:val="single" w:sz="8" w:space="0" w:color="000000"/>
+              <w:bottom w:val="single" w:sz="8" w:space="0" w:color="000000"/>
+              <w:right w:val="single" w:sz="8" w:space="0" w:color="000000"/>
+            </w:tcBorders>
+            <w:tcMar>
+              <w:top w:w="80" w:type="nil"/>
+              <w:left w:w="80" w:type="nil"/>
+              <w:bottom w:w="80" w:type="nil"/>
+              <w:right w:w="80" w:type="nil"/>
+            </w:tcMar>
+          </w:tcPr>
+          <w:p>
+            <w:pPr>
+              <w:rPr>
+                <w:rFonts w:ascii="Helvetica" w:hAnsi="Helvetica" w:cs="Helvetica"/>
+                <w:kern w:val="1"/>
+                <w:sz w:val="24"/>
+                <w:szCs w:val="24"/>
+                <w:lang w:val="en-US"/>
+              </w:rPr>
+            </w:pPr>
+            <w:r>
+              <w:rPr>
+                <w:sz w:val="20"/>
+                <w:szCs w:val="20"/>
+                <w:lang w:val="en-US"/>
+              </w:rPr>
+              <w:t>Arithmetic mean</w:t>
+            </w:r>
+          </w:p>
+        </w:tc>
+        <w:tc>
+          <w:tcPr>
+            <w:tcW w:w="1701" w:type="dxa"/>
+            <w:tcBorders>
+              <w:top w:val="single" w:sz="8" w:space="0" w:color="000000"/>
+              <w:left w:val="single" w:sz="8" w:space="0" w:color="000000"/>
+              <w:bottom w:val="single" w:sz="8" w:space="0" w:color="000000"/>
+              <w:right w:val="single" w:sz="8" w:space="0" w:color="000000"/>
+            </w:tcBorders>
+            <w:tcMar>
+              <w:top w:w="80" w:type="nil"/>
+              <w:left w:w="80" w:type="nil"/>
+              <w:bottom w:w="80" w:type="nil"/>
+              <w:right w:w="80" w:type="nil"/>
+            </w:tcMar>
+          </w:tcPr>
+          <w:p>
+            <w:pPr>
+              <w:rPr>
+                <w:rFonts w:ascii="Helvetica" w:hAnsi="Helvetica" w:cs="Helvetica"/>
+                <w:kern w:val="1"/>
+                <w:sz w:val="24"/>
+                <w:szCs w:val="24"/>
+                <w:lang w:val="en-US"/>
+              </w:rPr>
+            </w:pPr>
+            <w:r>
+              <w:rPr>
+                <w:sz w:val="20"/>
+                <w:szCs w:val="20"/>
+                <w:lang w:val="en-US"/>
+              </w:rPr>
+              <w:t>Standard deviation</w:t>
+            </w:r>
+          </w:p>
+        </w:tc>
+        <w:tc>
+          <w:tcPr>
+            <w:tcW w:w="2350" w:type="dxa"/>
+            <w:tcBorders>
+              <w:top w:val="single" w:sz="8" w:space="0" w:color="000000"/>
+              <w:left w:val="single" w:sz="8" w:space="0" w:color="000000"/>
+              <w:bottom w:val="single" w:sz="8" w:space="0" w:color="000000"/>
+              <w:right w:val="single" w:sz="8" w:space="0" w:color="000000"/>
+            </w:tcBorders>
+            <w:tcMar>
+              <w:top w:w="80" w:type="nil"/>
+              <w:left w:w="80" w:type="nil"/>
+              <w:bottom w:w="80" w:type="nil"/>
+              <w:right w:w="80" w:type="nil"/>
+            </w:tcMar>
+          </w:tcPr>
+          <w:p>
+            <w:pPr>
+              <w:rPr>
+                <w:rFonts w:ascii="Helvetica" w:hAnsi="Helvetica" w:cs="Helvetica"/>
+                <w:kern w:val="1"/>
+                <w:sz w:val="24"/>
+                <w:szCs w:val="24"/>
+                <w:lang w:val="en-US"/>
+              </w:rPr>
+            </w:pPr>
+            <w:proofErr w:type="spellStart"/>
+            <w:r>
+              <w:rPr>
+                <w:sz w:val="20"/>
+                <w:szCs w:val="20"/>
+                <w:lang w:val="en-US"/>
+              </w:rPr>
+              <w:t>Leicht</w:t>
+            </w:r>
+            <w:proofErr w:type="spellEnd"/>
+            <w:r>
+              <w:rPr>
+                <w:sz w:val="20"/>
+                <w:szCs w:val="20"/>
+                <w:lang w:val="en-US"/>
+              </w:rPr>
+              <w:t xml:space="preserve"> </w:t>
+            </w:r>
+            <w:proofErr w:type="spellStart"/>
+            <w:r>
+              <w:rPr>
+                <w:sz w:val="20"/>
+                <w:szCs w:val="20"/>
+                <w:lang w:val="en-US"/>
+              </w:rPr>
+              <w:t>linksschief</w:t>
+            </w:r>
+            <w:proofErr w:type="spellEnd"/>
+            <w:r>
+              <w:rPr>
+                <w:sz w:val="20"/>
+                <w:szCs w:val="20"/>
+                <w:lang w:val="en-US"/>
+              </w:rPr>
+              <w:t>,</w:t>
+            </w:r>
+            <w:r>
+              <w:rPr>
+                <w:sz w:val="20"/>
+                <w:szCs w:val="20"/>
+                <w:lang w:val="en-US"/>
+              </w:rPr>
+              <w:t xml:space="preserve"> </w:t>
+            </w:r>
+            <w:r>
+              <w:rPr>
+                <w:sz w:val="20"/>
+                <w:szCs w:val="20"/>
+                <w:lang w:val="en-US"/>
+              </w:rPr>
+              <w:t>Multimodal</w:t>
+            </w:r>
+          </w:p>
+        </w:tc>
+        <w:tc>
+          <w:tcPr>
+            <w:tcW w:w="2200" w:type="dxa"/>
+            <w:tcBorders>
+              <w:top w:val="single" w:sz="8" w:space="0" w:color="000000"/>
+              <w:left w:val="single" w:sz="8" w:space="0" w:color="000000"/>
+              <w:bottom w:val="single" w:sz="8" w:space="0" w:color="000000"/>
+              <w:right w:val="single" w:sz="8" w:space="0" w:color="000000"/>
+            </w:tcBorders>
+            <w:tcMar>
+              <w:top w:w="80" w:type="nil"/>
+              <w:left w:w="80" w:type="nil"/>
+              <w:bottom w:w="80" w:type="nil"/>
+              <w:right w:w="80" w:type="nil"/>
+            </w:tcMar>
+          </w:tcPr>
+          <w:p>
+            <w:pPr>
+              <w:rPr>
+                <w:rFonts w:ascii="Helvetica" w:hAnsi="Helvetica" w:cs="Helvetica"/>
+                <w:kern w:val="1"/>
+                <w:sz w:val="24"/>
+                <w:szCs w:val="24"/>
+                <w:lang w:val="en-US"/>
+              </w:rPr>
+            </w:pPr>
+            <w:r>
+              <w:rPr>
+                <w:sz w:val="20"/>
+                <w:szCs w:val="20"/>
+                <w:lang w:val="en-US"/>
+              </w:rPr>
+              <w:t>skewness = -0.330867</w:t>
+            </w:r>
+            <w:r>
+              <w:rPr>
+                <w:sz w:val="20"/>
+                <w:szCs w:val="20"/>
+                <w:lang w:val="en-US"/>
+              </w:rPr>
+              <w:br/>
+            </w:r>
+            <w:r>
+              <w:rPr>
+                <w:sz w:val="20"/>
+                <w:szCs w:val="20"/>
+                <w:lang w:val="en-US"/>
+              </w:rPr>
+              <w:t>kurtosis = 2.207406</w:t>
+            </w:r>
+          </w:p>
+        </w:tc>
+      </w:tr>
+      <w:tr>
+        <w:tblPrEx>
+          <w:tblBorders>
+            <w:top w:val="none" w:sz="0" w:space="0" w:color="auto"/>
+          </w:tblBorders>
+          <w:tblCellMar>
+            <w:top w:w="0" w:type="dxa"/>
+            <w:bottom w:w="0" w:type="dxa"/>
+          </w:tblCellMar>
+        </w:tblPrEx>
+        <w:tc>
+          <w:tcPr>
+            <w:tcW w:w="1236" w:type="dxa"/>
+            <w:tcBorders>
+              <w:top w:val="single" w:sz="8" w:space="0" w:color="000000"/>
+              <w:left w:val="single" w:sz="8" w:space="0" w:color="000000"/>
+              <w:bottom w:val="single" w:sz="8" w:space="0" w:color="000000"/>
+              <w:right w:val="single" w:sz="8" w:space="0" w:color="000000"/>
+            </w:tcBorders>
+            <w:shd w:val="clear" w:color="auto" w:fill="EBEBEB"/>
+            <w:tcMar>
+              <w:top w:w="80" w:type="nil"/>
+              <w:left w:w="80" w:type="nil"/>
+              <w:bottom w:w="80" w:type="nil"/>
+              <w:right w:w="80" w:type="nil"/>
+            </w:tcMar>
+          </w:tcPr>
+          <w:p>
+            <w:pPr>
+              <w:rPr>
+                <w:rFonts w:ascii="Helvetica" w:hAnsi="Helvetica" w:cs="Helvetica"/>
+                <w:kern w:val="1"/>
+                <w:sz w:val="24"/>
+                <w:szCs w:val="24"/>
+                <w:lang w:val="en-US"/>
+              </w:rPr>
+            </w:pPr>
+            <w:r>
+              <w:rPr>
+                <w:sz w:val="20"/>
+                <w:szCs w:val="20"/>
+                <w:lang w:val="en-US"/>
+              </w:rPr>
+              <w:t>Education</w:t>
+            </w:r>
+          </w:p>
+        </w:tc>
+        <w:tc>
+          <w:tcPr>
+            <w:tcW w:w="1991" w:type="dxa"/>
+            <w:tcBorders>
+              <w:top w:val="single" w:sz="8" w:space="0" w:color="000000"/>
+              <w:left w:val="single" w:sz="8" w:space="0" w:color="000000"/>
+              <w:bottom w:val="single" w:sz="8" w:space="0" w:color="000000"/>
+              <w:right w:val="single" w:sz="8" w:space="0" w:color="000000"/>
+            </w:tcBorders>
+            <w:shd w:val="clear" w:color="auto" w:fill="EBEBEB"/>
+            <w:tcMar>
+              <w:top w:w="80" w:type="nil"/>
+              <w:left w:w="80" w:type="nil"/>
+              <w:bottom w:w="80" w:type="nil"/>
+              <w:right w:w="80" w:type="nil"/>
+            </w:tcMar>
+          </w:tcPr>
+          <w:p>
+            <w:pPr>
+              <w:rPr>
+                <w:rFonts w:ascii="Helvetica" w:hAnsi="Helvetica" w:cs="Helvetica"/>
+                <w:kern w:val="1"/>
+                <w:sz w:val="24"/>
+                <w:szCs w:val="24"/>
+                <w:lang w:val="en-US"/>
+              </w:rPr>
+            </w:pPr>
+            <w:r>
+              <w:rPr>
+                <w:sz w:val="20"/>
+                <w:szCs w:val="20"/>
+                <w:lang w:val="en-US"/>
+              </w:rPr>
+              <w:t>Median</w:t>
+            </w:r>
+          </w:p>
+        </w:tc>
+        <w:tc>
+          <w:tcPr>
+            <w:tcW w:w="1701" w:type="dxa"/>
+            <w:tcBorders>
+              <w:top w:val="single" w:sz="8" w:space="0" w:color="000000"/>
+              <w:left w:val="single" w:sz="8" w:space="0" w:color="000000"/>
+              <w:bottom w:val="single" w:sz="8" w:space="0" w:color="000000"/>
+              <w:right w:val="single" w:sz="8" w:space="0" w:color="000000"/>
+            </w:tcBorders>
+            <w:shd w:val="clear" w:color="auto" w:fill="EBEBEB"/>
+            <w:tcMar>
+              <w:top w:w="80" w:type="nil"/>
+              <w:left w:w="80" w:type="nil"/>
+              <w:bottom w:w="80" w:type="nil"/>
+              <w:right w:w="80" w:type="nil"/>
+            </w:tcMar>
+          </w:tcPr>
+          <w:p>
+            <w:pPr>
+              <w:rPr>
+                <w:rFonts w:ascii="Helvetica" w:hAnsi="Helvetica" w:cs="Helvetica"/>
+                <w:kern w:val="1"/>
+                <w:sz w:val="24"/>
+                <w:szCs w:val="24"/>
+                <w:lang w:val="en-US"/>
+              </w:rPr>
+            </w:pPr>
+            <w:r>
+              <w:rPr>
+                <w:sz w:val="20"/>
+                <w:szCs w:val="20"/>
+                <w:lang w:val="en-US"/>
+              </w:rPr>
+              <w:t>Standard devia</w:t>
+            </w:r>
+            <w:bookmarkStart w:id="0" w:name="_GoBack"/>
+            <w:bookmarkEnd w:id="0"/>
+            <w:r>
+              <w:rPr>
+                <w:sz w:val="20"/>
+                <w:szCs w:val="20"/>
+                <w:lang w:val="en-US"/>
+              </w:rPr>
+              <w:t>tion</w:t>
+            </w:r>
+          </w:p>
+        </w:tc>
+        <w:tc>
+          <w:tcPr>
+            <w:tcW w:w="2350" w:type="dxa"/>
+            <w:tcBorders>
+              <w:top w:val="single" w:sz="8" w:space="0" w:color="000000"/>
+              <w:left w:val="single" w:sz="8" w:space="0" w:color="000000"/>
+              <w:bottom w:val="single" w:sz="8" w:space="0" w:color="000000"/>
+              <w:right w:val="single" w:sz="8" w:space="0" w:color="000000"/>
+            </w:tcBorders>
+            <w:shd w:val="clear" w:color="auto" w:fill="EBEBEB"/>
+            <w:tcMar>
+              <w:top w:w="80" w:type="nil"/>
+              <w:left w:w="80" w:type="nil"/>
+              <w:bottom w:w="80" w:type="nil"/>
+              <w:right w:w="80" w:type="nil"/>
+            </w:tcMar>
+          </w:tcPr>
+          <w:p>
+            <w:pPr>
+              <w:rPr>
+                <w:rFonts w:ascii="Helvetica" w:hAnsi="Helvetica" w:cs="Helvetica"/>
+                <w:kern w:val="1"/>
+                <w:sz w:val="24"/>
+                <w:szCs w:val="24"/>
+                <w:lang w:val="en-US"/>
+              </w:rPr>
+            </w:pPr>
+            <w:proofErr w:type="spellStart"/>
+            <w:r>
+              <w:rPr>
+                <w:sz w:val="20"/>
+                <w:szCs w:val="20"/>
+                <w:lang w:val="en-US"/>
+              </w:rPr>
+              <w:t>Rechtsschief</w:t>
+            </w:r>
+            <w:proofErr w:type="spellEnd"/>
+          </w:p>
+        </w:tc>
+        <w:tc>
+          <w:tcPr>
+            <w:tcW w:w="2200" w:type="dxa"/>
+            <w:tcBorders>
+              <w:top w:val="single" w:sz="8" w:space="0" w:color="000000"/>
+              <w:left w:val="single" w:sz="8" w:space="0" w:color="000000"/>
+              <w:bottom w:val="single" w:sz="8" w:space="0" w:color="000000"/>
+              <w:right w:val="single" w:sz="8" w:space="0" w:color="000000"/>
+            </w:tcBorders>
+            <w:shd w:val="clear" w:color="auto" w:fill="EBEBEB"/>
+            <w:tcMar>
+              <w:top w:w="80" w:type="nil"/>
+              <w:left w:w="80" w:type="nil"/>
+              <w:bottom w:w="80" w:type="nil"/>
+              <w:right w:w="80" w:type="nil"/>
+            </w:tcMar>
+          </w:tcPr>
+          <w:p>
+            <w:pPr>
+              <w:rPr>
+                <w:rFonts w:ascii="Helvetica" w:hAnsi="Helvetica" w:cs="Helvetica"/>
+                <w:kern w:val="1"/>
+                <w:sz w:val="24"/>
+                <w:szCs w:val="24"/>
+                <w:lang w:val="en-US"/>
+              </w:rPr>
+            </w:pPr>
+            <w:r>
+              <w:rPr>
+                <w:sz w:val="20"/>
+                <w:szCs w:val="20"/>
+                <w:lang w:val="en-US"/>
+              </w:rPr>
+              <w:t>skewness = 2.34281</w:t>
+            </w:r>
+            <w:r>
+              <w:rPr>
+                <w:sz w:val="20"/>
+                <w:szCs w:val="20"/>
+                <w:lang w:val="en-US"/>
+              </w:rPr>
+              <w:br/>
+            </w:r>
+            <w:r>
+              <w:rPr>
+                <w:sz w:val="20"/>
+                <w:szCs w:val="20"/>
+                <w:lang w:val="en-US"/>
+              </w:rPr>
+              <w:t>kurtosis = 9.541434</w:t>
+            </w:r>
+          </w:p>
+        </w:tc>
+      </w:tr>
+      <w:tr>
+        <w:tblPrEx>
+          <w:tblBorders>
+            <w:top w:val="none" w:sz="0" w:space="0" w:color="auto"/>
+          </w:tblBorders>
+          <w:tblCellMar>
+            <w:top w:w="0" w:type="dxa"/>
+            <w:bottom w:w="0" w:type="dxa"/>
+          </w:tblCellMar>
+        </w:tblPrEx>
+        <w:tc>
+          <w:tcPr>
+            <w:tcW w:w="1236" w:type="dxa"/>
+            <w:tcBorders>
+              <w:top w:val="single" w:sz="8" w:space="0" w:color="000000"/>
+              <w:left w:val="single" w:sz="8" w:space="0" w:color="000000"/>
+              <w:bottom w:val="single" w:sz="8" w:space="0" w:color="000000"/>
+              <w:right w:val="single" w:sz="8" w:space="0" w:color="000000"/>
+            </w:tcBorders>
+            <w:tcMar>
+              <w:top w:w="80" w:type="nil"/>
+              <w:left w:w="80" w:type="nil"/>
+              <w:bottom w:w="80" w:type="nil"/>
+              <w:right w:w="80" w:type="nil"/>
+            </w:tcMar>
+          </w:tcPr>
+          <w:p>
+            <w:pPr>
+              <w:rPr>
+                <w:rFonts w:ascii="Helvetica" w:hAnsi="Helvetica" w:cs="Helvetica"/>
+                <w:kern w:val="1"/>
+                <w:sz w:val="24"/>
+                <w:szCs w:val="24"/>
+                <w:lang w:val="en-US"/>
+              </w:rPr>
+            </w:pPr>
+            <w:r>
+              <w:rPr>
+                <w:sz w:val="20"/>
+                <w:szCs w:val="20"/>
+                <w:lang w:val="en-US"/>
+              </w:rPr>
+              <w:lastRenderedPageBreak/>
+              <w:t>Catholic</w:t>
+            </w:r>
+          </w:p>
+        </w:tc>
+        <w:tc>
+          <w:tcPr>
+            <w:tcW w:w="1991" w:type="dxa"/>
+            <w:tcBorders>
+              <w:top w:val="single" w:sz="8" w:space="0" w:color="000000"/>
+              <w:left w:val="single" w:sz="8" w:space="0" w:color="000000"/>
+              <w:bottom w:val="single" w:sz="8" w:space="0" w:color="000000"/>
+              <w:right w:val="single" w:sz="8" w:space="0" w:color="000000"/>
+            </w:tcBorders>
+            <w:tcMar>
+              <w:top w:w="80" w:type="nil"/>
+              <w:left w:w="80" w:type="nil"/>
+              <w:bottom w:w="80" w:type="nil"/>
+              <w:right w:w="80" w:type="nil"/>
+            </w:tcMar>
+          </w:tcPr>
+          <w:p>
+            <w:pPr>
+              <w:rPr>
+                <w:rFonts w:ascii="Helvetica" w:hAnsi="Helvetica" w:cs="Helvetica"/>
+                <w:kern w:val="1"/>
+                <w:sz w:val="24"/>
+                <w:szCs w:val="24"/>
+                <w:lang w:val="en-US"/>
+              </w:rPr>
+            </w:pPr>
+            <w:r>
+              <w:rPr>
+                <w:sz w:val="20"/>
+                <w:szCs w:val="20"/>
+                <w:lang w:val="en-US"/>
+              </w:rPr>
+              <w:t>Mean (</w:t>
+            </w:r>
+            <w:proofErr w:type="spellStart"/>
+            <w:r>
+              <w:rPr>
+                <w:sz w:val="20"/>
+                <w:szCs w:val="20"/>
+                <w:lang w:val="en-US"/>
+              </w:rPr>
+              <w:t>wegen</w:t>
+            </w:r>
+            <w:proofErr w:type="spellEnd"/>
+            <w:r>
+              <w:rPr>
+                <w:sz w:val="20"/>
+                <w:szCs w:val="20"/>
+                <w:lang w:val="en-US"/>
+              </w:rPr>
+              <w:t xml:space="preserve"> </w:t>
+            </w:r>
+            <w:proofErr w:type="spellStart"/>
+            <w:r>
+              <w:rPr>
+                <w:sz w:val="20"/>
+                <w:szCs w:val="20"/>
+                <w:lang w:val="en-US"/>
+              </w:rPr>
+              <w:t>Gesamtbevölkerung</w:t>
+            </w:r>
+            <w:proofErr w:type="spellEnd"/>
+            <w:r>
+              <w:rPr>
+                <w:sz w:val="20"/>
+                <w:szCs w:val="20"/>
+                <w:lang w:val="en-US"/>
+              </w:rPr>
+              <w:t>)</w:t>
+            </w:r>
+          </w:p>
+        </w:tc>
+        <w:tc>
+          <w:tcPr>
+            <w:tcW w:w="1701" w:type="dxa"/>
+            <w:tcBorders>
+              <w:top w:val="single" w:sz="8" w:space="0" w:color="000000"/>
+              <w:left w:val="single" w:sz="8" w:space="0" w:color="000000"/>
+              <w:bottom w:val="single" w:sz="8" w:space="0" w:color="000000"/>
+              <w:right w:val="single" w:sz="8" w:space="0" w:color="000000"/>
+            </w:tcBorders>
+            <w:tcMar>
+              <w:top w:w="80" w:type="nil"/>
+              <w:left w:w="80" w:type="nil"/>
+              <w:bottom w:w="80" w:type="nil"/>
+              <w:right w:w="80" w:type="nil"/>
+            </w:tcMar>
+          </w:tcPr>
+          <w:p>
+            <w:pPr>
+              <w:rPr>
+                <w:rFonts w:ascii="Helvetica" w:hAnsi="Helvetica" w:cs="Helvetica"/>
+                <w:kern w:val="1"/>
+                <w:sz w:val="24"/>
+                <w:szCs w:val="24"/>
+                <w:lang w:val="en-US"/>
+              </w:rPr>
+            </w:pPr>
+            <w:r>
+              <w:rPr>
+                <w:sz w:val="20"/>
+                <w:szCs w:val="20"/>
+                <w:lang w:val="en-US"/>
+              </w:rPr>
+              <w:t>Range</w:t>
+            </w:r>
+          </w:p>
+        </w:tc>
+        <w:tc>
+          <w:tcPr>
+            <w:tcW w:w="2350" w:type="dxa"/>
+            <w:tcBorders>
+              <w:top w:val="single" w:sz="8" w:space="0" w:color="000000"/>
+              <w:left w:val="single" w:sz="8" w:space="0" w:color="000000"/>
+              <w:bottom w:val="single" w:sz="8" w:space="0" w:color="000000"/>
+              <w:right w:val="single" w:sz="8" w:space="0" w:color="000000"/>
+            </w:tcBorders>
+            <w:tcMar>
+              <w:top w:w="80" w:type="nil"/>
+              <w:left w:w="80" w:type="nil"/>
+              <w:bottom w:w="80" w:type="nil"/>
+              <w:right w:w="80" w:type="nil"/>
+            </w:tcMar>
+          </w:tcPr>
+          <w:p>
+            <w:pPr>
+              <w:rPr>
+                <w:rFonts w:ascii="Helvetica" w:hAnsi="Helvetica" w:cs="Helvetica"/>
+                <w:kern w:val="1"/>
+                <w:sz w:val="24"/>
+                <w:szCs w:val="24"/>
+                <w:lang w:val="en-US"/>
+              </w:rPr>
+            </w:pPr>
+            <w:r>
+              <w:rPr>
+                <w:sz w:val="20"/>
+                <w:szCs w:val="20"/>
+                <w:lang w:val="en-US"/>
+              </w:rPr>
+              <w:t>Bimodal</w:t>
+            </w:r>
+          </w:p>
+        </w:tc>
+        <w:tc>
+          <w:tcPr>
+            <w:tcW w:w="2200" w:type="dxa"/>
+            <w:tcBorders>
+              <w:top w:val="single" w:sz="8" w:space="0" w:color="000000"/>
+              <w:left w:val="single" w:sz="8" w:space="0" w:color="000000"/>
+              <w:bottom w:val="single" w:sz="8" w:space="0" w:color="000000"/>
+              <w:right w:val="single" w:sz="8" w:space="0" w:color="000000"/>
+            </w:tcBorders>
+            <w:tcMar>
+              <w:top w:w="80" w:type="nil"/>
+              <w:left w:w="80" w:type="nil"/>
+              <w:bottom w:w="80" w:type="nil"/>
+              <w:right w:w="80" w:type="nil"/>
+            </w:tcMar>
+          </w:tcPr>
+          <w:p>
+            <w:pPr>
+              <w:rPr>
+                <w:rFonts w:ascii="Helvetica" w:hAnsi="Helvetica" w:cs="Helvetica"/>
+                <w:kern w:val="1"/>
+                <w:sz w:val="24"/>
+                <w:szCs w:val="24"/>
+                <w:lang w:val="en-US"/>
+              </w:rPr>
+            </w:pPr>
+            <w:r>
+              <w:rPr>
+                <w:sz w:val="20"/>
+                <w:szCs w:val="20"/>
+                <w:lang w:val="en-US"/>
+              </w:rPr>
+              <w:t>skewness = 0.4946274</w:t>
+            </w:r>
+            <w:r>
+              <w:rPr>
+                <w:sz w:val="20"/>
+                <w:szCs w:val="20"/>
+                <w:lang w:val="en-US"/>
+              </w:rPr>
+              <w:br/>
+            </w:r>
+            <w:r>
+              <w:rPr>
+                <w:sz w:val="20"/>
+                <w:szCs w:val="20"/>
+                <w:lang w:val="en-US"/>
+              </w:rPr>
+              <w:t>kurtosis = 1.393236</w:t>
+            </w:r>
+          </w:p>
+        </w:tc>
+      </w:tr>
+      <w:tr>
+        <w:tblPrEx>
+          <w:tblCellMar>
+            <w:top w:w="0" w:type="dxa"/>
+            <w:bottom w:w="0" w:type="dxa"/>
+          </w:tblCellMar>
+        </w:tblPrEx>
+        <w:tc>
+          <w:tcPr>
+            <w:tcW w:w="1236" w:type="dxa"/>
+            <w:tcBorders>
+              <w:top w:val="single" w:sz="8" w:space="0" w:color="000000"/>
+              <w:left w:val="single" w:sz="8" w:space="0" w:color="000000"/>
+              <w:bottom w:val="single" w:sz="8" w:space="0" w:color="000000"/>
+              <w:right w:val="single" w:sz="8" w:space="0" w:color="000000"/>
+            </w:tcBorders>
+            <w:shd w:val="clear" w:color="auto" w:fill="EBEBEB"/>
+            <w:tcMar>
+              <w:top w:w="80" w:type="nil"/>
+              <w:left w:w="80" w:type="nil"/>
+              <w:bottom w:w="80" w:type="nil"/>
+              <w:right w:w="80" w:type="nil"/>
+            </w:tcMar>
+          </w:tcPr>
+          <w:p>
+            <w:pPr>
+              <w:rPr>
+                <w:rFonts w:ascii="Helvetica" w:hAnsi="Helvetica" w:cs="Helvetica"/>
+                <w:kern w:val="1"/>
+                <w:sz w:val="24"/>
+                <w:szCs w:val="24"/>
+                <w:lang w:val="en-US"/>
+              </w:rPr>
+            </w:pPr>
+            <w:r>
+              <w:rPr>
+                <w:sz w:val="20"/>
+                <w:szCs w:val="20"/>
+                <w:lang w:val="en-US"/>
+              </w:rPr>
+              <w:t>Infant</w:t>
+            </w:r>
+          </w:p>
+        </w:tc>
+        <w:tc>
+          <w:tcPr>
+            <w:tcW w:w="1991" w:type="dxa"/>
+            <w:tcBorders>
+              <w:top w:val="single" w:sz="8" w:space="0" w:color="000000"/>
+              <w:left w:val="single" w:sz="8" w:space="0" w:color="000000"/>
+              <w:bottom w:val="single" w:sz="8" w:space="0" w:color="000000"/>
+              <w:right w:val="single" w:sz="8" w:space="0" w:color="000000"/>
+            </w:tcBorders>
+            <w:shd w:val="clear" w:color="auto" w:fill="EBEBEB"/>
+            <w:tcMar>
+              <w:top w:w="80" w:type="nil"/>
+              <w:left w:w="80" w:type="nil"/>
+              <w:bottom w:w="80" w:type="nil"/>
+              <w:right w:w="80" w:type="nil"/>
+            </w:tcMar>
+          </w:tcPr>
+          <w:p>
+            <w:pPr>
+              <w:rPr>
+                <w:rFonts w:ascii="Helvetica" w:hAnsi="Helvetica" w:cs="Helvetica"/>
+                <w:kern w:val="1"/>
+                <w:sz w:val="24"/>
+                <w:szCs w:val="24"/>
+                <w:lang w:val="en-US"/>
+              </w:rPr>
+            </w:pPr>
+            <w:r>
+              <w:rPr>
+                <w:sz w:val="20"/>
+                <w:szCs w:val="20"/>
+                <w:lang w:val="en-US"/>
+              </w:rPr>
+              <w:t>Mean (</w:t>
+            </w:r>
+            <w:proofErr w:type="spellStart"/>
+            <w:r>
+              <w:rPr>
+                <w:sz w:val="20"/>
+                <w:szCs w:val="20"/>
+                <w:lang w:val="en-US"/>
+              </w:rPr>
+              <w:t>wegen</w:t>
+            </w:r>
+            <w:proofErr w:type="spellEnd"/>
+            <w:r>
+              <w:rPr>
+                <w:sz w:val="20"/>
+                <w:szCs w:val="20"/>
+                <w:lang w:val="en-US"/>
+              </w:rPr>
+              <w:t xml:space="preserve"> </w:t>
+            </w:r>
+            <w:proofErr w:type="spellStart"/>
+            <w:r>
+              <w:rPr>
+                <w:sz w:val="20"/>
+                <w:szCs w:val="20"/>
+                <w:lang w:val="en-US"/>
+              </w:rPr>
+              <w:t>Gesamtbevölkerung</w:t>
+            </w:r>
+            <w:proofErr w:type="spellEnd"/>
+            <w:r>
+              <w:rPr>
+                <w:sz w:val="20"/>
+                <w:szCs w:val="20"/>
+                <w:lang w:val="en-US"/>
+              </w:rPr>
+              <w:t>)</w:t>
+            </w:r>
+          </w:p>
+        </w:tc>
+        <w:tc>
+          <w:tcPr>
+            <w:tcW w:w="1701" w:type="dxa"/>
+            <w:tcBorders>
+              <w:top w:val="single" w:sz="8" w:space="0" w:color="000000"/>
+              <w:left w:val="single" w:sz="8" w:space="0" w:color="000000"/>
+              <w:bottom w:val="single" w:sz="8" w:space="0" w:color="000000"/>
+              <w:right w:val="single" w:sz="8" w:space="0" w:color="000000"/>
+            </w:tcBorders>
+            <w:shd w:val="clear" w:color="auto" w:fill="EBEBEB"/>
+            <w:tcMar>
+              <w:top w:w="80" w:type="nil"/>
+              <w:left w:w="80" w:type="nil"/>
+              <w:bottom w:w="80" w:type="nil"/>
+              <w:right w:w="80" w:type="nil"/>
+            </w:tcMar>
+          </w:tcPr>
+          <w:p>
+            <w:pPr>
+              <w:rPr>
+                <w:rFonts w:ascii="Helvetica" w:hAnsi="Helvetica" w:cs="Helvetica"/>
+                <w:kern w:val="1"/>
+                <w:sz w:val="24"/>
+                <w:szCs w:val="24"/>
+                <w:lang w:val="en-US"/>
+              </w:rPr>
+            </w:pPr>
+            <w:r>
+              <w:rPr>
+                <w:sz w:val="20"/>
+                <w:szCs w:val="20"/>
+                <w:lang w:val="en-US"/>
+              </w:rPr>
+              <w:t>Standard deviation,</w:t>
+            </w:r>
+            <w:r>
+              <w:rPr>
+                <w:sz w:val="20"/>
+                <w:szCs w:val="20"/>
+                <w:lang w:val="en-US"/>
+              </w:rPr>
+              <w:t xml:space="preserve"> </w:t>
+            </w:r>
+            <w:r>
+              <w:rPr>
+                <w:sz w:val="20"/>
+                <w:szCs w:val="20"/>
+                <w:lang w:val="en-US"/>
+              </w:rPr>
+              <w:t>Range</w:t>
+            </w:r>
+          </w:p>
+        </w:tc>
+        <w:tc>
+          <w:tcPr>
+            <w:tcW w:w="2350" w:type="dxa"/>
+            <w:tcBorders>
+              <w:top w:val="single" w:sz="8" w:space="0" w:color="000000"/>
+              <w:left w:val="single" w:sz="8" w:space="0" w:color="000000"/>
+              <w:bottom w:val="single" w:sz="8" w:space="0" w:color="000000"/>
+              <w:right w:val="single" w:sz="8" w:space="0" w:color="000000"/>
+            </w:tcBorders>
+            <w:shd w:val="clear" w:color="auto" w:fill="EBEBEB"/>
+            <w:tcMar>
+              <w:top w:w="80" w:type="nil"/>
+              <w:left w:w="80" w:type="nil"/>
+              <w:bottom w:w="80" w:type="nil"/>
+              <w:right w:w="80" w:type="nil"/>
+            </w:tcMar>
+          </w:tcPr>
+          <w:p>
+            <w:pPr>
+              <w:rPr>
+                <w:sz w:val="20"/>
+                <w:szCs w:val="20"/>
+                <w:lang w:val="en-US"/>
+              </w:rPr>
+            </w:pPr>
+            <w:proofErr w:type="spellStart"/>
+            <w:r>
+              <w:rPr>
+                <w:sz w:val="20"/>
+                <w:szCs w:val="20"/>
+                <w:lang w:val="en-US"/>
+              </w:rPr>
+              <w:t>Annähernd</w:t>
+            </w:r>
+            <w:proofErr w:type="spellEnd"/>
+            <w:r>
+              <w:rPr>
+                <w:sz w:val="20"/>
+                <w:szCs w:val="20"/>
+                <w:lang w:val="en-US"/>
+              </w:rPr>
+              <w:t xml:space="preserve"> </w:t>
+            </w:r>
+            <w:proofErr w:type="spellStart"/>
+            <w:r>
+              <w:rPr>
+                <w:sz w:val="20"/>
+                <w:szCs w:val="20"/>
+                <w:lang w:val="en-US"/>
+              </w:rPr>
+              <w:t>symmetrisch</w:t>
+            </w:r>
+            <w:proofErr w:type="spellEnd"/>
+            <w:r>
+              <w:rPr>
+                <w:sz w:val="20"/>
+                <w:szCs w:val="20"/>
+                <w:lang w:val="en-US"/>
+              </w:rPr>
+              <w:t xml:space="preserve">, </w:t>
+            </w:r>
+            <w:proofErr w:type="spellStart"/>
+            <w:r>
+              <w:rPr>
+                <w:sz w:val="20"/>
+                <w:szCs w:val="20"/>
+                <w:lang w:val="en-US"/>
+              </w:rPr>
+              <w:t>Leicht</w:t>
+            </w:r>
+            <w:proofErr w:type="spellEnd"/>
+            <w:r>
+              <w:rPr>
+                <w:sz w:val="20"/>
+                <w:szCs w:val="20"/>
+                <w:lang w:val="en-US"/>
+              </w:rPr>
+              <w:t xml:space="preserve"> </w:t>
+            </w:r>
+            <w:proofErr w:type="spellStart"/>
+            <w:r>
+              <w:rPr>
+                <w:sz w:val="20"/>
+                <w:szCs w:val="20"/>
+                <w:lang w:val="en-US"/>
+              </w:rPr>
+              <w:t>linksschief</w:t>
+            </w:r>
+            <w:proofErr w:type="spellEnd"/>
+          </w:p>
+        </w:tc>
+        <w:tc>
+          <w:tcPr>
+            <w:tcW w:w="2200" w:type="dxa"/>
+            <w:tcBorders>
+              <w:top w:val="single" w:sz="8" w:space="0" w:color="000000"/>
+              <w:left w:val="single" w:sz="8" w:space="0" w:color="000000"/>
+              <w:bottom w:val="single" w:sz="8" w:space="0" w:color="000000"/>
+              <w:right w:val="single" w:sz="8" w:space="0" w:color="000000"/>
+            </w:tcBorders>
+            <w:shd w:val="clear" w:color="auto" w:fill="EBEBEB"/>
+            <w:tcMar>
+              <w:top w:w="80" w:type="nil"/>
+              <w:left w:w="80" w:type="nil"/>
+              <w:bottom w:w="80" w:type="nil"/>
+              <w:right w:w="80" w:type="nil"/>
+            </w:tcMar>
+          </w:tcPr>
+          <w:p>
+            <w:pPr>
+              <w:rPr>
+                <w:lang w:val="en-US"/>
+              </w:rPr>
+            </w:pPr>
+            <w:r>
+              <w:rPr>
+                <w:sz w:val="20"/>
+                <w:szCs w:val="20"/>
+                <w:lang w:val="en-US"/>
+              </w:rPr>
+              <w:t>skewness = -0.3422987</w:t>
+            </w:r>
+            <w:r>
+              <w:rPr>
+                <w:sz w:val="20"/>
+                <w:szCs w:val="20"/>
+                <w:lang w:val="en-US"/>
+              </w:rPr>
+              <w:br/>
+            </w:r>
+            <w:r>
+              <w:rPr>
+                <w:sz w:val="20"/>
+                <w:szCs w:val="20"/>
+                <w:lang w:val="en-US"/>
+              </w:rPr>
+              <w:t>kurtosis = 3.943302</w:t>
+            </w:r>
+          </w:p>
+        </w:tc>
+      </w:tr>
+    </w:tbl>
+    <w:p>
+      <w:pPr>
+        <w:rPr>
+          <w:lang w:val="en-GB"/>
+        </w:rPr>
+      </w:pPr>
+    </w:p>
+    <w:p>
+      <w:pPr>
+        <w:pStyle w:val="Heading1"/>
+        <w:rPr>
+          <w:lang w:val="en-GB"/>
+        </w:rPr>
+      </w:pPr>
+      <w:proofErr w:type="spellStart"/>
+      <w:r>
+        <w:rPr>
+          <w:lang w:val="en-GB"/>
+        </w:rPr>
+        <w:t>Übung</w:t>
+      </w:r>
+      <w:proofErr w:type="spellEnd"/>
+      <w:r>
+        <w:rPr>
+          <w:lang w:val="en-GB"/>
+        </w:rPr>
+        <w:t xml:space="preserve"> 2</w:t>
+      </w:r>
+    </w:p>
+    <w:p>
+      <w:pPr>
+        <w:pStyle w:val="Heading1"/>
+        <w:rPr>
           <w:lang w:val="de-DE"/>
         </w:rPr>
       </w:pPr>
@@ -136,8 +3011,6 @@
         </w:rPr>
         <w:t>LakeHuron</w:t>
       </w:r>
-      <w:bookmarkStart w:id="0" w:name="_GoBack"/>
-      <w:bookmarkEnd w:id="0"/>
       <w:proofErr w:type="spellEnd"/>
     </w:p>
     <w:tbl>
@@ -179,11 +3052,19 @@
                 <w:lang w:val="de-DE"/>
               </w:rPr>
             </w:pPr>
+            <w:proofErr w:type="spellStart"/>
             <w:r>
               <w:rPr>
                 <w:lang w:val="de-DE"/>
               </w:rPr>
-              <w:t xml:space="preserve">Mean, vielleicht </w:t>
+              <w:t>Mean</w:t>
+            </w:r>
+            <w:proofErr w:type="spellEnd"/>
+            <w:r>
+              <w:rPr>
+                <w:lang w:val="de-DE"/>
+              </w:rPr>
+              <w:t xml:space="preserve">, vielleicht </w:t>
             </w:r>
             <w:proofErr w:type="spellStart"/>
             <w:r>
@@ -197,7 +3078,21 @@
               <w:rPr>
                 <w:lang w:val="de-DE"/>
               </w:rPr>
-              <w:t xml:space="preserve"> Mean falls Extremwerte nicht beachtet werden sollen.</w:t>
+              <w:t xml:space="preserve"> </w:t>
+            </w:r>
+            <w:proofErr w:type="spellStart"/>
+            <w:r>
+              <w:rPr>
+                <w:lang w:val="de-DE"/>
+              </w:rPr>
+              <w:t>Mean</w:t>
+            </w:r>
+            <w:proofErr w:type="spellEnd"/>
+            <w:r>
+              <w:rPr>
+                <w:lang w:val="de-DE"/>
+              </w:rPr>
+              <w:t xml:space="preserve"> falls Extremwerte nicht beachtet werden sollen.</w:t>
             </w:r>
           </w:p>
         </w:tc>
@@ -903,7 +3798,7 @@
         <w:rFonts w:asciiTheme="minorHAnsi" w:eastAsiaTheme="minorHAnsi" w:hAnsiTheme="minorHAnsi" w:cstheme="minorBidi"/>
         <w:sz w:val="22"/>
         <w:szCs w:val="22"/>
-        <w:lang w:val="en-AT" w:eastAsia="en-US" w:bidi="ar-SA"/>
+        <w:lang w:eastAsia="en-US" w:bidi="ar-SA"/>
       </w:rPr>
     </w:rPrDefault>
     <w:pPrDefault>

</xml_diff>